<commit_message>
added interface and diagram
</commit_message>
<xml_diff>
--- a/iss-lab1.docx
+++ b/iss-lab1.docx
@@ -93,16 +93,8 @@
               <w:rPr>
                 <w:color w:val="000000" w:themeColor="text1"/>
               </w:rPr>
-              <w:t xml:space="preserve">UC-1: </w:t>
-            </w:r>
-            <w:proofErr w:type="spellStart"/>
-            <w:r>
-              <w:rPr>
-                <w:color w:val="000000" w:themeColor="text1"/>
-              </w:rPr>
-              <w:t>Autentificare</w:t>
-            </w:r>
-            <w:proofErr w:type="spellEnd"/>
+              <w:t>UC-1: Autentificare</w:t>
+            </w:r>
           </w:p>
         </w:tc>
       </w:tr>
@@ -262,293 +254,25 @@
               <w:rPr>
                 <w:color w:val="000000" w:themeColor="text1"/>
               </w:rPr>
-              <w:t xml:space="preserve">Se </w:t>
-            </w:r>
-            <w:proofErr w:type="spellStart"/>
-            <w:r>
-              <w:rPr>
-                <w:color w:val="000000" w:themeColor="text1"/>
-              </w:rPr>
-              <w:t>deschide</w:t>
-            </w:r>
-            <w:proofErr w:type="spellEnd"/>
-            <w:r>
-              <w:rPr>
-                <w:color w:val="000000" w:themeColor="text1"/>
-              </w:rPr>
-              <w:t xml:space="preserve"> </w:t>
-            </w:r>
-            <w:proofErr w:type="spellStart"/>
-            <w:r>
-              <w:rPr>
-                <w:color w:val="000000" w:themeColor="text1"/>
-              </w:rPr>
-              <w:t>aplicatia</w:t>
-            </w:r>
-            <w:proofErr w:type="spellEnd"/>
-            <w:r>
-              <w:rPr>
-                <w:color w:val="000000" w:themeColor="text1"/>
-              </w:rPr>
-              <w:t xml:space="preserve"> </w:t>
-            </w:r>
-            <w:proofErr w:type="spellStart"/>
-            <w:r>
-              <w:rPr>
-                <w:color w:val="000000" w:themeColor="text1"/>
-              </w:rPr>
-              <w:t>si</w:t>
-            </w:r>
-            <w:proofErr w:type="spellEnd"/>
-            <w:r>
-              <w:rPr>
-                <w:color w:val="000000" w:themeColor="text1"/>
-              </w:rPr>
-              <w:t xml:space="preserve"> </w:t>
-            </w:r>
-            <w:proofErr w:type="spellStart"/>
-            <w:r>
-              <w:rPr>
-                <w:color w:val="000000" w:themeColor="text1"/>
-              </w:rPr>
-              <w:t>apar</w:t>
-            </w:r>
-            <w:proofErr w:type="spellEnd"/>
-            <w:r>
-              <w:rPr>
-                <w:color w:val="000000" w:themeColor="text1"/>
-              </w:rPr>
-              <w:t xml:space="preserve"> </w:t>
-            </w:r>
-            <w:proofErr w:type="spellStart"/>
-            <w:r>
-              <w:rPr>
-                <w:color w:val="000000" w:themeColor="text1"/>
-              </w:rPr>
-              <w:t>doua</w:t>
-            </w:r>
-            <w:proofErr w:type="spellEnd"/>
-            <w:r>
-              <w:rPr>
-                <w:color w:val="000000" w:themeColor="text1"/>
-              </w:rPr>
-              <w:t xml:space="preserve"> </w:t>
-            </w:r>
-            <w:proofErr w:type="spellStart"/>
-            <w:r>
-              <w:rPr>
-                <w:color w:val="000000" w:themeColor="text1"/>
-              </w:rPr>
-              <w:t>campuri</w:t>
-            </w:r>
-            <w:proofErr w:type="spellEnd"/>
-            <w:r>
-              <w:rPr>
-                <w:color w:val="000000" w:themeColor="text1"/>
-              </w:rPr>
-              <w:t xml:space="preserve"> </w:t>
-            </w:r>
-            <w:proofErr w:type="spellStart"/>
-            <w:r>
-              <w:rPr>
-                <w:color w:val="000000" w:themeColor="text1"/>
-              </w:rPr>
-              <w:t>pentru</w:t>
-            </w:r>
-            <w:proofErr w:type="spellEnd"/>
-            <w:r>
-              <w:rPr>
-                <w:color w:val="000000" w:themeColor="text1"/>
-              </w:rPr>
-              <w:t xml:space="preserve"> </w:t>
-            </w:r>
-            <w:proofErr w:type="spellStart"/>
-            <w:r>
-              <w:rPr>
-                <w:color w:val="000000" w:themeColor="text1"/>
-              </w:rPr>
-              <w:t>completarea</w:t>
-            </w:r>
-            <w:proofErr w:type="spellEnd"/>
-            <w:r>
-              <w:rPr>
-                <w:color w:val="000000" w:themeColor="text1"/>
-              </w:rPr>
-              <w:t xml:space="preserve"> </w:t>
-            </w:r>
-            <w:proofErr w:type="spellStart"/>
-            <w:r>
-              <w:rPr>
-                <w:color w:val="000000" w:themeColor="text1"/>
-              </w:rPr>
-              <w:t>datelor</w:t>
-            </w:r>
-            <w:proofErr w:type="spellEnd"/>
-            <w:r>
-              <w:rPr>
-                <w:color w:val="000000" w:themeColor="text1"/>
-              </w:rPr>
-              <w:t xml:space="preserve"> de </w:t>
-            </w:r>
-            <w:proofErr w:type="spellStart"/>
-            <w:r>
-              <w:rPr>
-                <w:color w:val="000000" w:themeColor="text1"/>
-              </w:rPr>
-              <w:t>conectare</w:t>
-            </w:r>
-            <w:proofErr w:type="spellEnd"/>
-            <w:r>
-              <w:rPr>
-                <w:color w:val="000000" w:themeColor="text1"/>
-              </w:rPr>
-              <w:t xml:space="preserve">. </w:t>
-            </w:r>
-            <w:r>
-              <w:rPr>
-                <w:color w:val="000000" w:themeColor="text1"/>
-              </w:rPr>
-              <w:t xml:space="preserve">Un client </w:t>
-            </w:r>
-            <w:proofErr w:type="spellStart"/>
-            <w:r>
-              <w:rPr>
-                <w:color w:val="000000" w:themeColor="text1"/>
-              </w:rPr>
-              <w:t>vrea</w:t>
-            </w:r>
-            <w:proofErr w:type="spellEnd"/>
-            <w:r>
-              <w:rPr>
-                <w:color w:val="000000" w:themeColor="text1"/>
-              </w:rPr>
-              <w:t xml:space="preserve"> </w:t>
-            </w:r>
-            <w:proofErr w:type="spellStart"/>
-            <w:r>
-              <w:rPr>
-                <w:color w:val="000000" w:themeColor="text1"/>
-              </w:rPr>
-              <w:t>sa</w:t>
-            </w:r>
-            <w:proofErr w:type="spellEnd"/>
-            <w:r>
-              <w:rPr>
-                <w:color w:val="000000" w:themeColor="text1"/>
-              </w:rPr>
-              <w:t xml:space="preserve"> se </w:t>
-            </w:r>
-            <w:proofErr w:type="spellStart"/>
-            <w:r>
-              <w:rPr>
-                <w:color w:val="000000" w:themeColor="text1"/>
-              </w:rPr>
-              <w:t>conecteze</w:t>
-            </w:r>
-            <w:proofErr w:type="spellEnd"/>
-            <w:r>
-              <w:rPr>
-                <w:color w:val="000000" w:themeColor="text1"/>
-              </w:rPr>
-              <w:t xml:space="preserve"> la </w:t>
-            </w:r>
-            <w:proofErr w:type="spellStart"/>
-            <w:r>
-              <w:rPr>
-                <w:color w:val="000000" w:themeColor="text1"/>
-              </w:rPr>
-              <w:t>aplicatie</w:t>
-            </w:r>
-            <w:proofErr w:type="spellEnd"/>
-            <w:r>
-              <w:rPr>
-                <w:color w:val="000000" w:themeColor="text1"/>
-              </w:rPr>
-              <w:t xml:space="preserve"> </w:t>
-            </w:r>
-            <w:proofErr w:type="spellStart"/>
-            <w:r>
-              <w:rPr>
-                <w:color w:val="000000" w:themeColor="text1"/>
-              </w:rPr>
-              <w:t>si</w:t>
-            </w:r>
-            <w:proofErr w:type="spellEnd"/>
-            <w:r>
-              <w:rPr>
-                <w:color w:val="000000" w:themeColor="text1"/>
-              </w:rPr>
-              <w:t xml:space="preserve"> are </w:t>
-            </w:r>
-            <w:proofErr w:type="spellStart"/>
-            <w:r>
-              <w:rPr>
-                <w:color w:val="000000" w:themeColor="text1"/>
-              </w:rPr>
-              <w:t>nevoie</w:t>
-            </w:r>
-            <w:proofErr w:type="spellEnd"/>
-            <w:r>
-              <w:rPr>
-                <w:color w:val="000000" w:themeColor="text1"/>
-              </w:rPr>
-              <w:t xml:space="preserve"> </w:t>
-            </w:r>
-            <w:proofErr w:type="spellStart"/>
-            <w:r>
-              <w:rPr>
-                <w:color w:val="000000" w:themeColor="text1"/>
-              </w:rPr>
-              <w:t>sa</w:t>
-            </w:r>
-            <w:proofErr w:type="spellEnd"/>
-            <w:r>
-              <w:rPr>
-                <w:color w:val="000000" w:themeColor="text1"/>
-              </w:rPr>
-              <w:t xml:space="preserve"> </w:t>
-            </w:r>
-            <w:proofErr w:type="spellStart"/>
-            <w:r>
-              <w:rPr>
-                <w:color w:val="000000" w:themeColor="text1"/>
-              </w:rPr>
-              <w:t>introduca</w:t>
-            </w:r>
-            <w:proofErr w:type="spellEnd"/>
-            <w:r>
-              <w:rPr>
-                <w:color w:val="000000" w:themeColor="text1"/>
-              </w:rPr>
-              <w:t xml:space="preserve"> </w:t>
-            </w:r>
-            <w:proofErr w:type="spellStart"/>
-            <w:r>
-              <w:rPr>
-                <w:color w:val="000000" w:themeColor="text1"/>
-              </w:rPr>
-              <w:t>datele</w:t>
-            </w:r>
-            <w:proofErr w:type="spellEnd"/>
-            <w:r>
-              <w:rPr>
-                <w:color w:val="000000" w:themeColor="text1"/>
-              </w:rPr>
-              <w:t xml:space="preserve"> de </w:t>
-            </w:r>
-            <w:proofErr w:type="spellStart"/>
-            <w:r>
-              <w:rPr>
-                <w:color w:val="000000" w:themeColor="text1"/>
-              </w:rPr>
-              <w:t>logare</w:t>
-            </w:r>
-            <w:proofErr w:type="spellEnd"/>
-            <w:r>
-              <w:rPr>
-                <w:color w:val="000000" w:themeColor="text1"/>
-              </w:rPr>
-              <w:t xml:space="preserve"> (username, password)</w:t>
+              <w:t xml:space="preserve">Se deschide aplicatia si apar doua campuri pentru completarea datelor de conectare. </w:t>
+            </w:r>
+            <w:r>
+              <w:rPr>
+                <w:color w:val="000000" w:themeColor="text1"/>
+              </w:rPr>
+              <w:t xml:space="preserve">Un client vrea sa se conecteze la aplicatie si are nevoie sa introduca datele de logare (username, </w:t>
+            </w:r>
+            <w:r>
+              <w:rPr>
+                <w:color w:val="000000" w:themeColor="text1"/>
+              </w:rPr>
+              <w:t>cod unic</w:t>
+            </w:r>
+            <w:r>
+              <w:rPr>
+                <w:color w:val="000000" w:themeColor="text1"/>
+              </w:rPr>
+              <w:t>)</w:t>
             </w:r>
           </w:p>
         </w:tc>
@@ -604,49 +328,7 @@
               <w:rPr>
                 <w:color w:val="000000" w:themeColor="text1"/>
               </w:rPr>
-              <w:t xml:space="preserve">Un client </w:t>
-            </w:r>
-            <w:proofErr w:type="spellStart"/>
-            <w:r>
-              <w:rPr>
-                <w:color w:val="000000" w:themeColor="text1"/>
-              </w:rPr>
-              <w:t>vrea</w:t>
-            </w:r>
-            <w:proofErr w:type="spellEnd"/>
-            <w:r>
-              <w:rPr>
-                <w:color w:val="000000" w:themeColor="text1"/>
-              </w:rPr>
-              <w:t xml:space="preserve"> </w:t>
-            </w:r>
-            <w:proofErr w:type="spellStart"/>
-            <w:r>
-              <w:rPr>
-                <w:color w:val="000000" w:themeColor="text1"/>
-              </w:rPr>
-              <w:t>sa</w:t>
-            </w:r>
-            <w:proofErr w:type="spellEnd"/>
-            <w:r>
-              <w:rPr>
-                <w:color w:val="000000" w:themeColor="text1"/>
-              </w:rPr>
-              <w:t xml:space="preserve"> se </w:t>
-            </w:r>
-            <w:proofErr w:type="spellStart"/>
-            <w:r>
-              <w:rPr>
-                <w:color w:val="000000" w:themeColor="text1"/>
-              </w:rPr>
-              <w:t>conecteze</w:t>
-            </w:r>
-            <w:proofErr w:type="spellEnd"/>
-            <w:r>
-              <w:rPr>
-                <w:color w:val="000000" w:themeColor="text1"/>
-              </w:rPr>
-              <w:t xml:space="preserve"> </w:t>
+              <w:t xml:space="preserve">Un client vrea sa se conecteze </w:t>
             </w:r>
           </w:p>
         </w:tc>
@@ -702,58 +384,8 @@
               <w:rPr>
                 <w:color w:val="000000" w:themeColor="text1"/>
               </w:rPr>
-              <w:t xml:space="preserve">PRE-1: </w:t>
-            </w:r>
-            <w:proofErr w:type="spellStart"/>
-            <w:r>
-              <w:rPr>
-                <w:color w:val="000000" w:themeColor="text1"/>
-              </w:rPr>
-              <w:t>Utilizatorul</w:t>
-            </w:r>
-            <w:proofErr w:type="spellEnd"/>
-            <w:r>
-              <w:rPr>
-                <w:color w:val="000000" w:themeColor="text1"/>
-              </w:rPr>
-              <w:t xml:space="preserve"> </w:t>
-            </w:r>
-            <w:proofErr w:type="spellStart"/>
-            <w:r>
-              <w:rPr>
-                <w:color w:val="000000" w:themeColor="text1"/>
-              </w:rPr>
-              <w:t>sa</w:t>
-            </w:r>
-            <w:proofErr w:type="spellEnd"/>
-            <w:r>
-              <w:rPr>
-                <w:color w:val="000000" w:themeColor="text1"/>
-              </w:rPr>
-              <w:t xml:space="preserve"> fie </w:t>
-            </w:r>
-            <w:proofErr w:type="spellStart"/>
-            <w:r>
-              <w:rPr>
-                <w:color w:val="000000" w:themeColor="text1"/>
-              </w:rPr>
-              <w:t>deja</w:t>
-            </w:r>
-            <w:proofErr w:type="spellEnd"/>
-            <w:r>
-              <w:rPr>
-                <w:color w:val="000000" w:themeColor="text1"/>
-              </w:rPr>
-              <w:t xml:space="preserve"> </w:t>
-            </w:r>
-            <w:proofErr w:type="spellStart"/>
-            <w:r>
-              <w:rPr>
-                <w:color w:val="000000" w:themeColor="text1"/>
-              </w:rPr>
-              <w:t>inregistrat</w:t>
-            </w:r>
-            <w:proofErr w:type="spellEnd"/>
+              <w:t>PRE-1: Utilizatorul sa fie deja inregistrat</w:t>
+            </w:r>
           </w:p>
         </w:tc>
       </w:tr>
@@ -778,14 +410,12 @@
                 <w:color w:val="000000" w:themeColor="text1"/>
               </w:rPr>
             </w:pPr>
-            <w:proofErr w:type="spellStart"/>
             <w:r>
               <w:rPr>
                 <w:color w:val="000000" w:themeColor="text1"/>
               </w:rPr>
               <w:t>Postconditions</w:t>
             </w:r>
-            <w:proofErr w:type="spellEnd"/>
           </w:p>
         </w:tc>
         <w:tc>
@@ -810,49 +440,7 @@
               <w:rPr>
                 <w:color w:val="000000" w:themeColor="text1"/>
               </w:rPr>
-              <w:t xml:space="preserve">POST-1: </w:t>
-            </w:r>
-            <w:proofErr w:type="spellStart"/>
-            <w:r>
-              <w:rPr>
-                <w:color w:val="000000" w:themeColor="text1"/>
-              </w:rPr>
-              <w:t>Deschiderea</w:t>
-            </w:r>
-            <w:proofErr w:type="spellEnd"/>
-            <w:r>
-              <w:rPr>
-                <w:color w:val="000000" w:themeColor="text1"/>
-              </w:rPr>
-              <w:t xml:space="preserve"> </w:t>
-            </w:r>
-            <w:proofErr w:type="spellStart"/>
-            <w:r>
-              <w:rPr>
-                <w:color w:val="000000" w:themeColor="text1"/>
-              </w:rPr>
-              <w:t>ferestrei</w:t>
-            </w:r>
-            <w:proofErr w:type="spellEnd"/>
-            <w:r>
-              <w:rPr>
-                <w:color w:val="000000" w:themeColor="text1"/>
-              </w:rPr>
-              <w:t xml:space="preserve"> </w:t>
-            </w:r>
-            <w:proofErr w:type="spellStart"/>
-            <w:r>
-              <w:rPr>
-                <w:color w:val="000000" w:themeColor="text1"/>
-              </w:rPr>
-              <w:t>pentru</w:t>
-            </w:r>
-            <w:proofErr w:type="spellEnd"/>
-            <w:r>
-              <w:rPr>
-                <w:color w:val="000000" w:themeColor="text1"/>
-              </w:rPr>
-              <w:t xml:space="preserve"> user</w:t>
+              <w:t>POST-1: Deschiderea ferestrei pentru user</w:t>
             </w:r>
           </w:p>
         </w:tc>
@@ -910,42 +498,12 @@
                 <w:color w:val="000000" w:themeColor="text1"/>
               </w:rPr>
             </w:pPr>
-            <w:proofErr w:type="spellStart"/>
-            <w:r>
-              <w:rPr>
-                <w:color w:val="000000" w:themeColor="text1"/>
-              </w:rPr>
-              <w:t>Utiizatorul</w:t>
-            </w:r>
-            <w:proofErr w:type="spellEnd"/>
-            <w:r>
-              <w:rPr>
-                <w:color w:val="000000" w:themeColor="text1"/>
-              </w:rPr>
-              <w:t xml:space="preserve"> introduce </w:t>
-            </w:r>
-            <w:proofErr w:type="spellStart"/>
-            <w:r>
-              <w:rPr>
-                <w:color w:val="000000" w:themeColor="text1"/>
-              </w:rPr>
-              <w:t>datele</w:t>
-            </w:r>
-            <w:proofErr w:type="spellEnd"/>
-            <w:r>
-              <w:rPr>
-                <w:color w:val="000000" w:themeColor="text1"/>
-              </w:rPr>
-              <w:t xml:space="preserve"> de </w:t>
-            </w:r>
-            <w:proofErr w:type="spellStart"/>
-            <w:r>
-              <w:rPr>
-                <w:color w:val="000000" w:themeColor="text1"/>
-              </w:rPr>
-              <w:t>conectare</w:t>
-            </w:r>
-            <w:proofErr w:type="spellEnd"/>
+            <w:r>
+              <w:rPr>
+                <w:color w:val="000000" w:themeColor="text1"/>
+              </w:rPr>
+              <w:t>Utiizatorul introduce datele de conectare</w:t>
+            </w:r>
           </w:p>
           <w:p>
             <w:pPr>
@@ -960,134 +518,26 @@
                 <w:color w:val="000000" w:themeColor="text1"/>
               </w:rPr>
             </w:pPr>
-            <w:proofErr w:type="spellStart"/>
-            <w:r>
-              <w:rPr>
-                <w:color w:val="000000" w:themeColor="text1"/>
-              </w:rPr>
-              <w:t>Apare</w:t>
-            </w:r>
-            <w:proofErr w:type="spellEnd"/>
-            <w:r>
-              <w:rPr>
-                <w:color w:val="000000" w:themeColor="text1"/>
-              </w:rPr>
-              <w:t xml:space="preserve"> un </w:t>
-            </w:r>
-            <w:proofErr w:type="spellStart"/>
-            <w:r>
-              <w:rPr>
-                <w:color w:val="000000" w:themeColor="text1"/>
-              </w:rPr>
-              <w:t>mesaj</w:t>
-            </w:r>
-            <w:proofErr w:type="spellEnd"/>
-            <w:r>
-              <w:rPr>
-                <w:color w:val="000000" w:themeColor="text1"/>
-              </w:rPr>
-              <w:t xml:space="preserve"> de </w:t>
-            </w:r>
-            <w:proofErr w:type="spellStart"/>
-            <w:r>
-              <w:rPr>
-                <w:color w:val="000000" w:themeColor="text1"/>
-              </w:rPr>
-              <w:t>conectare</w:t>
-            </w:r>
-            <w:proofErr w:type="spellEnd"/>
-            <w:r>
-              <w:rPr>
-                <w:color w:val="000000" w:themeColor="text1"/>
-              </w:rPr>
-              <w:t xml:space="preserve"> cu </w:t>
-            </w:r>
-            <w:proofErr w:type="spellStart"/>
-            <w:r>
-              <w:rPr>
-                <w:color w:val="000000" w:themeColor="text1"/>
-              </w:rPr>
-              <w:t>succes</w:t>
-            </w:r>
-            <w:proofErr w:type="spellEnd"/>
-          </w:p>
-          <w:p>
-            <w:pPr>
-              <w:jc w:val="left"/>
-              <w:rPr>
-                <w:color w:val="000000" w:themeColor="text1"/>
-              </w:rPr>
-            </w:pPr>
-            <w:r>
-              <w:rPr>
-                <w:color w:val="000000" w:themeColor="text1"/>
-              </w:rPr>
-              <w:t xml:space="preserve">      3.Se </w:t>
-            </w:r>
-            <w:proofErr w:type="spellStart"/>
-            <w:r>
-              <w:rPr>
-                <w:color w:val="000000" w:themeColor="text1"/>
-              </w:rPr>
-              <w:t>deschide</w:t>
-            </w:r>
-            <w:proofErr w:type="spellEnd"/>
-            <w:r>
-              <w:rPr>
-                <w:color w:val="000000" w:themeColor="text1"/>
-              </w:rPr>
-              <w:t xml:space="preserve"> </w:t>
-            </w:r>
-            <w:proofErr w:type="spellStart"/>
-            <w:r>
-              <w:rPr>
-                <w:color w:val="000000" w:themeColor="text1"/>
-              </w:rPr>
-              <w:t>fereastra</w:t>
-            </w:r>
-            <w:proofErr w:type="spellEnd"/>
-            <w:r>
-              <w:rPr>
-                <w:color w:val="000000" w:themeColor="text1"/>
-              </w:rPr>
-              <w:t xml:space="preserve"> </w:t>
-            </w:r>
-            <w:proofErr w:type="spellStart"/>
-            <w:r>
-              <w:rPr>
-                <w:color w:val="000000" w:themeColor="text1"/>
-              </w:rPr>
-              <w:t>principala</w:t>
-            </w:r>
-            <w:proofErr w:type="spellEnd"/>
-            <w:r>
-              <w:rPr>
-                <w:color w:val="000000" w:themeColor="text1"/>
-              </w:rPr>
-              <w:t xml:space="preserve"> cu </w:t>
-            </w:r>
-            <w:proofErr w:type="spellStart"/>
-            <w:r>
-              <w:rPr>
-                <w:color w:val="000000" w:themeColor="text1"/>
-              </w:rPr>
-              <w:t>cartile</w:t>
-            </w:r>
-            <w:proofErr w:type="spellEnd"/>
-            <w:r>
-              <w:rPr>
-                <w:color w:val="000000" w:themeColor="text1"/>
-              </w:rPr>
-              <w:t xml:space="preserve"> de </w:t>
-            </w:r>
-            <w:proofErr w:type="spellStart"/>
-            <w:r>
-              <w:rPr>
-                <w:color w:val="000000" w:themeColor="text1"/>
-              </w:rPr>
-              <w:t>imprumutat</w:t>
-            </w:r>
-            <w:proofErr w:type="spellEnd"/>
+            <w:r>
+              <w:rPr>
+                <w:color w:val="000000" w:themeColor="text1"/>
+              </w:rPr>
+              <w:t>Apare un mesaj de conectare cu succes</w:t>
+            </w:r>
+          </w:p>
+          <w:p>
+            <w:pPr>
+              <w:jc w:val="left"/>
+              <w:rPr>
+                <w:color w:val="000000" w:themeColor="text1"/>
+              </w:rPr>
+            </w:pPr>
+            <w:r>
+              <w:rPr>
+                <w:color w:val="000000" w:themeColor="text1"/>
+              </w:rPr>
+              <w:t xml:space="preserve">      3.Se deschide fereastra principala cu cartile de imprumutat</w:t>
+            </w:r>
           </w:p>
         </w:tc>
       </w:tr>
@@ -1138,6 +588,26 @@
                 <w:color w:val="000000" w:themeColor="text1"/>
               </w:rPr>
             </w:pPr>
+            <w:r>
+              <w:rPr>
+                <w:color w:val="000000" w:themeColor="text1"/>
+              </w:rPr>
+              <w:t xml:space="preserve">  1.Clientul nu este conectat sau greseste parola</w:t>
+            </w:r>
+          </w:p>
+          <w:p>
+            <w:pPr>
+              <w:jc w:val="left"/>
+              <w:rPr>
+                <w:color w:val="000000" w:themeColor="text1"/>
+              </w:rPr>
+            </w:pPr>
+            <w:r>
+              <w:rPr>
+                <w:color w:val="000000" w:themeColor="text1"/>
+              </w:rPr>
+              <w:t xml:space="preserve">  2. Apare un mesaj de eroare </w:t>
+            </w:r>
           </w:p>
         </w:tc>
       </w:tr>
@@ -1264,27 +734,7 @@
               <w:rPr>
                 <w:color w:val="000000" w:themeColor="text1"/>
               </w:rPr>
-              <w:t>:</w:t>
-            </w:r>
-            <w:r>
-              <w:rPr>
-                <w:color w:val="000000" w:themeColor="text1"/>
-              </w:rPr>
-              <w:t xml:space="preserve"> </w:t>
-            </w:r>
-            <w:proofErr w:type="spellStart"/>
-            <w:r>
-              <w:rPr>
-                <w:color w:val="000000" w:themeColor="text1"/>
-              </w:rPr>
-              <w:t>Imprumuta</w:t>
-            </w:r>
-            <w:proofErr w:type="spellEnd"/>
-            <w:r>
-              <w:rPr>
-                <w:color w:val="000000" w:themeColor="text1"/>
-              </w:rPr>
-              <w:t xml:space="preserve"> carte</w:t>
+              <w:t>: Imprumuta carte</w:t>
             </w:r>
           </w:p>
         </w:tc>
@@ -1339,7 +789,7 @@
               <w:rPr>
                 <w:color w:val="000000" w:themeColor="text1"/>
               </w:rPr>
-              <w:t>User</w:t>
+              <w:t>Abonat</w:t>
             </w:r>
           </w:p>
         </w:tc>
@@ -1441,182 +891,18 @@
                 <w:color w:val="000000" w:themeColor="text1"/>
               </w:rPr>
             </w:pPr>
-            <w:proofErr w:type="spellStart"/>
-            <w:r>
-              <w:rPr>
-                <w:color w:val="000000" w:themeColor="text1"/>
-              </w:rPr>
-              <w:t>Utilizatorul</w:t>
-            </w:r>
-            <w:proofErr w:type="spellEnd"/>
-            <w:r>
-              <w:rPr>
-                <w:color w:val="000000" w:themeColor="text1"/>
-              </w:rPr>
-              <w:t xml:space="preserve"> are la </w:t>
-            </w:r>
-            <w:proofErr w:type="spellStart"/>
-            <w:r>
-              <w:rPr>
-                <w:color w:val="000000" w:themeColor="text1"/>
-              </w:rPr>
-              <w:t>dispozitie</w:t>
-            </w:r>
-            <w:proofErr w:type="spellEnd"/>
-            <w:r>
-              <w:rPr>
-                <w:color w:val="000000" w:themeColor="text1"/>
-              </w:rPr>
-              <w:t xml:space="preserve"> un </w:t>
-            </w:r>
-            <w:proofErr w:type="spellStart"/>
-            <w:r>
-              <w:rPr>
-                <w:color w:val="000000" w:themeColor="text1"/>
-              </w:rPr>
-              <w:t>tabel</w:t>
-            </w:r>
-            <w:proofErr w:type="spellEnd"/>
-            <w:r>
-              <w:rPr>
-                <w:color w:val="000000" w:themeColor="text1"/>
-              </w:rPr>
-              <w:t xml:space="preserve"> in care </w:t>
-            </w:r>
-            <w:proofErr w:type="spellStart"/>
-            <w:r>
-              <w:rPr>
-                <w:color w:val="000000" w:themeColor="text1"/>
-              </w:rPr>
-              <w:t>sa</w:t>
-            </w:r>
-            <w:proofErr w:type="spellEnd"/>
-            <w:r>
-              <w:rPr>
-                <w:color w:val="000000" w:themeColor="text1"/>
-              </w:rPr>
-              <w:t xml:space="preserve"> </w:t>
-            </w:r>
-            <w:proofErr w:type="spellStart"/>
-            <w:r>
-              <w:rPr>
-                <w:color w:val="000000" w:themeColor="text1"/>
-              </w:rPr>
-              <w:t>verifice</w:t>
-            </w:r>
-            <w:proofErr w:type="spellEnd"/>
-            <w:r>
-              <w:rPr>
-                <w:color w:val="000000" w:themeColor="text1"/>
-              </w:rPr>
-              <w:t xml:space="preserve"> </w:t>
-            </w:r>
-            <w:proofErr w:type="spellStart"/>
-            <w:r>
-              <w:rPr>
-                <w:color w:val="000000" w:themeColor="text1"/>
-              </w:rPr>
-              <w:t>toate</w:t>
-            </w:r>
-            <w:proofErr w:type="spellEnd"/>
-            <w:r>
-              <w:rPr>
-                <w:color w:val="000000" w:themeColor="text1"/>
-              </w:rPr>
-              <w:t xml:space="preserve"> </w:t>
-            </w:r>
-            <w:proofErr w:type="spellStart"/>
-            <w:r>
-              <w:rPr>
-                <w:color w:val="000000" w:themeColor="text1"/>
-              </w:rPr>
-              <w:t>cartile</w:t>
-            </w:r>
-            <w:proofErr w:type="spellEnd"/>
-            <w:r>
-              <w:rPr>
-                <w:color w:val="000000" w:themeColor="text1"/>
-              </w:rPr>
-              <w:t xml:space="preserve"> </w:t>
-            </w:r>
-            <w:proofErr w:type="spellStart"/>
-            <w:r>
-              <w:rPr>
-                <w:color w:val="000000" w:themeColor="text1"/>
-              </w:rPr>
-              <w:t>disponibile</w:t>
-            </w:r>
-            <w:proofErr w:type="spellEnd"/>
-            <w:r>
-              <w:rPr>
-                <w:color w:val="000000" w:themeColor="text1"/>
-              </w:rPr>
-              <w:t xml:space="preserve">. </w:t>
-            </w:r>
-            <w:proofErr w:type="spellStart"/>
-            <w:r>
-              <w:rPr>
-                <w:color w:val="000000" w:themeColor="text1"/>
-              </w:rPr>
-              <w:t>Poate</w:t>
-            </w:r>
-            <w:proofErr w:type="spellEnd"/>
-            <w:r>
-              <w:rPr>
-                <w:color w:val="000000" w:themeColor="text1"/>
-              </w:rPr>
-              <w:t xml:space="preserve"> </w:t>
-            </w:r>
-            <w:proofErr w:type="spellStart"/>
-            <w:r>
-              <w:rPr>
-                <w:color w:val="000000" w:themeColor="text1"/>
-              </w:rPr>
-              <w:t>alege</w:t>
-            </w:r>
-            <w:proofErr w:type="spellEnd"/>
-            <w:r>
-              <w:rPr>
-                <w:color w:val="000000" w:themeColor="text1"/>
-              </w:rPr>
-              <w:t xml:space="preserve"> </w:t>
-            </w:r>
-            <w:proofErr w:type="spellStart"/>
-            <w:r>
-              <w:rPr>
-                <w:color w:val="000000" w:themeColor="text1"/>
-              </w:rPr>
-              <w:t>una</w:t>
-            </w:r>
-            <w:proofErr w:type="spellEnd"/>
-            <w:r>
-              <w:rPr>
-                <w:color w:val="000000" w:themeColor="text1"/>
-              </w:rPr>
-              <w:t xml:space="preserve"> </w:t>
-            </w:r>
-            <w:proofErr w:type="spellStart"/>
-            <w:r>
-              <w:rPr>
-                <w:color w:val="000000" w:themeColor="text1"/>
-              </w:rPr>
-              <w:t>si</w:t>
-            </w:r>
-            <w:proofErr w:type="spellEnd"/>
-            <w:r>
-              <w:rPr>
-                <w:color w:val="000000" w:themeColor="text1"/>
-              </w:rPr>
-              <w:t xml:space="preserve"> o </w:t>
-            </w:r>
-            <w:proofErr w:type="spellStart"/>
-            <w:r>
-              <w:rPr>
-                <w:color w:val="000000" w:themeColor="text1"/>
-              </w:rPr>
-              <w:t>imprumuta</w:t>
-            </w:r>
-            <w:proofErr w:type="spellEnd"/>
+            <w:r>
+              <w:rPr>
+                <w:color w:val="000000" w:themeColor="text1"/>
+              </w:rPr>
+              <w:t>Abonatul</w:t>
+            </w:r>
+            <w:r>
+              <w:rPr>
+                <w:color w:val="000000" w:themeColor="text1"/>
+              </w:rPr>
+              <w:t xml:space="preserve"> are la dispozitie un tabel in care sa verifice toate cartile disponibile. Poate alege una si o imprumuta</w:t>
+            </w:r>
           </w:p>
         </w:tc>
       </w:tr>
@@ -1671,49 +957,19 @@
               <w:rPr>
                 <w:color w:val="000000" w:themeColor="text1"/>
               </w:rPr>
-              <w:t xml:space="preserve">Un client </w:t>
-            </w:r>
-            <w:proofErr w:type="spellStart"/>
-            <w:r>
-              <w:rPr>
-                <w:color w:val="000000" w:themeColor="text1"/>
-              </w:rPr>
-              <w:t>doreste</w:t>
-            </w:r>
-            <w:proofErr w:type="spellEnd"/>
-            <w:r>
-              <w:rPr>
-                <w:color w:val="000000" w:themeColor="text1"/>
-              </w:rPr>
-              <w:t xml:space="preserve"> </w:t>
-            </w:r>
-            <w:proofErr w:type="spellStart"/>
-            <w:r>
-              <w:rPr>
-                <w:color w:val="000000" w:themeColor="text1"/>
-              </w:rPr>
-              <w:t>sa</w:t>
-            </w:r>
-            <w:proofErr w:type="spellEnd"/>
-            <w:r>
-              <w:rPr>
-                <w:color w:val="000000" w:themeColor="text1"/>
-              </w:rPr>
-              <w:t xml:space="preserve"> </w:t>
-            </w:r>
-            <w:proofErr w:type="spellStart"/>
-            <w:r>
-              <w:rPr>
-                <w:color w:val="000000" w:themeColor="text1"/>
-              </w:rPr>
-              <w:t>imprumute</w:t>
-            </w:r>
-            <w:proofErr w:type="spellEnd"/>
-            <w:r>
-              <w:rPr>
-                <w:color w:val="000000" w:themeColor="text1"/>
-              </w:rPr>
-              <w:t xml:space="preserve"> o carte</w:t>
+              <w:t xml:space="preserve">Un </w:t>
+            </w:r>
+            <w:r>
+              <w:rPr>
+                <w:color w:val="000000" w:themeColor="text1"/>
+              </w:rPr>
+              <w:t>abonat</w:t>
+            </w:r>
+            <w:r>
+              <w:rPr>
+                <w:color w:val="000000" w:themeColor="text1"/>
+              </w:rPr>
+              <w:t xml:space="preserve"> doreste sa imprumute o carte</w:t>
             </w:r>
           </w:p>
         </w:tc>
@@ -1763,61 +1019,25 @@
               <w:jc w:val="left"/>
             </w:pPr>
             <w:r>
-              <w:t xml:space="preserve">PRE-1: User </w:t>
-            </w:r>
-            <w:proofErr w:type="spellStart"/>
-            <w:r>
-              <w:t>conenctat</w:t>
-            </w:r>
-            <w:proofErr w:type="spellEnd"/>
-          </w:p>
-          <w:p>
-            <w:pPr>
-              <w:jc w:val="left"/>
-              <w:rPr>
-                <w:color w:val="000000" w:themeColor="text1"/>
-              </w:rPr>
-            </w:pPr>
-            <w:r>
-              <w:t xml:space="preserve">PRE-2: </w:t>
-            </w:r>
-            <w:proofErr w:type="spellStart"/>
-            <w:r>
-              <w:t>Cartea</w:t>
-            </w:r>
-            <w:proofErr w:type="spellEnd"/>
-            <w:r>
-              <w:t xml:space="preserve"> </w:t>
-            </w:r>
-            <w:proofErr w:type="spellStart"/>
-            <w:r>
-              <w:t>sa</w:t>
-            </w:r>
-            <w:proofErr w:type="spellEnd"/>
-            <w:r>
-              <w:t xml:space="preserve"> </w:t>
-            </w:r>
-            <w:proofErr w:type="spellStart"/>
-            <w:r>
-              <w:t>poate</w:t>
-            </w:r>
-            <w:proofErr w:type="spellEnd"/>
-            <w:r>
-              <w:t xml:space="preserve"> </w:t>
-            </w:r>
-            <w:proofErr w:type="spellStart"/>
-            <w:r>
-              <w:t>fi</w:t>
-            </w:r>
-            <w:proofErr w:type="spellEnd"/>
-            <w:r>
-              <w:t xml:space="preserve"> </w:t>
-            </w:r>
-            <w:proofErr w:type="spellStart"/>
-            <w:r>
-              <w:t>imprumutata</w:t>
-            </w:r>
-            <w:proofErr w:type="spellEnd"/>
+              <w:t xml:space="preserve">PRE-1: </w:t>
+            </w:r>
+            <w:r>
+              <w:t>Abonat</w:t>
+            </w:r>
+            <w:r>
+              <w:t xml:space="preserve"> conenctat</w:t>
+            </w:r>
+          </w:p>
+          <w:p>
+            <w:pPr>
+              <w:jc w:val="left"/>
+              <w:rPr>
+                <w:color w:val="000000" w:themeColor="text1"/>
+              </w:rPr>
+            </w:pPr>
+            <w:r>
+              <w:t>PRE-2: Cartea sa poate fi imprumutata</w:t>
+            </w:r>
           </w:p>
         </w:tc>
       </w:tr>
@@ -1842,14 +1062,12 @@
                 <w:color w:val="000000" w:themeColor="text1"/>
               </w:rPr>
             </w:pPr>
-            <w:proofErr w:type="spellStart"/>
             <w:r>
               <w:rPr>
                 <w:color w:val="000000" w:themeColor="text1"/>
               </w:rPr>
               <w:t>Postconditions</w:t>
             </w:r>
-            <w:proofErr w:type="spellEnd"/>
           </w:p>
         </w:tc>
         <w:tc>
@@ -1874,49 +1092,7 @@
               <w:rPr>
                 <w:color w:val="000000" w:themeColor="text1"/>
               </w:rPr>
-              <w:t xml:space="preserve">POST-1: </w:t>
-            </w:r>
-            <w:proofErr w:type="spellStart"/>
-            <w:r>
-              <w:rPr>
-                <w:color w:val="000000" w:themeColor="text1"/>
-              </w:rPr>
-              <w:t>Modificarea</w:t>
-            </w:r>
-            <w:proofErr w:type="spellEnd"/>
-            <w:r>
-              <w:rPr>
-                <w:color w:val="000000" w:themeColor="text1"/>
-              </w:rPr>
-              <w:t xml:space="preserve"> </w:t>
-            </w:r>
-            <w:proofErr w:type="spellStart"/>
-            <w:r>
-              <w:rPr>
-                <w:color w:val="000000" w:themeColor="text1"/>
-              </w:rPr>
-              <w:t>starii</w:t>
-            </w:r>
-            <w:proofErr w:type="spellEnd"/>
-            <w:r>
-              <w:rPr>
-                <w:color w:val="000000" w:themeColor="text1"/>
-              </w:rPr>
-              <w:t xml:space="preserve"> </w:t>
-            </w:r>
-            <w:proofErr w:type="spellStart"/>
-            <w:r>
-              <w:rPr>
-                <w:color w:val="000000" w:themeColor="text1"/>
-              </w:rPr>
-              <w:t>cartii</w:t>
-            </w:r>
-            <w:proofErr w:type="spellEnd"/>
-            <w:r>
-              <w:rPr>
-                <w:color w:val="000000" w:themeColor="text1"/>
-              </w:rPr>
-              <w:t xml:space="preserve"> in “BOOKED”</w:t>
+              <w:t>POST-1: Modificarea starii cartii in “BOOKED”</w:t>
             </w:r>
           </w:p>
         </w:tc>
@@ -1946,6 +1122,7 @@
               <w:rPr>
                 <w:color w:val="000000" w:themeColor="text1"/>
               </w:rPr>
+              <w:lastRenderedPageBreak/>
               <w:t>Normal flow</w:t>
             </w:r>
           </w:p>
@@ -1973,113 +1150,18 @@
                 <w:color w:val="000000" w:themeColor="text1"/>
               </w:rPr>
             </w:pPr>
-            <w:proofErr w:type="spellStart"/>
-            <w:r>
-              <w:rPr>
-                <w:color w:val="000000" w:themeColor="text1"/>
-              </w:rPr>
-              <w:t>Utilizatorul</w:t>
-            </w:r>
-            <w:proofErr w:type="spellEnd"/>
-            <w:r>
-              <w:rPr>
-                <w:color w:val="000000" w:themeColor="text1"/>
-              </w:rPr>
-              <w:t xml:space="preserve"> are la </w:t>
-            </w:r>
-            <w:proofErr w:type="spellStart"/>
-            <w:r>
-              <w:rPr>
-                <w:color w:val="000000" w:themeColor="text1"/>
-              </w:rPr>
-              <w:t>dispozitie</w:t>
-            </w:r>
-            <w:proofErr w:type="spellEnd"/>
-            <w:r>
-              <w:rPr>
-                <w:color w:val="000000" w:themeColor="text1"/>
-              </w:rPr>
-              <w:t xml:space="preserve"> un </w:t>
-            </w:r>
-            <w:proofErr w:type="spellStart"/>
-            <w:r>
-              <w:rPr>
-                <w:color w:val="000000" w:themeColor="text1"/>
-              </w:rPr>
-              <w:t>tabel</w:t>
-            </w:r>
-            <w:proofErr w:type="spellEnd"/>
-            <w:r>
-              <w:rPr>
-                <w:color w:val="000000" w:themeColor="text1"/>
-              </w:rPr>
-              <w:t xml:space="preserve"> cu </w:t>
-            </w:r>
-            <w:proofErr w:type="spellStart"/>
-            <w:r>
-              <w:rPr>
-                <w:color w:val="000000" w:themeColor="text1"/>
-              </w:rPr>
-              <w:t>toate</w:t>
-            </w:r>
-            <w:proofErr w:type="spellEnd"/>
-            <w:r>
-              <w:rPr>
-                <w:color w:val="000000" w:themeColor="text1"/>
-              </w:rPr>
-              <w:t xml:space="preserve"> </w:t>
-            </w:r>
-            <w:proofErr w:type="spellStart"/>
-            <w:r>
-              <w:rPr>
-                <w:color w:val="000000" w:themeColor="text1"/>
-              </w:rPr>
-              <w:t>cartile</w:t>
-            </w:r>
-            <w:proofErr w:type="spellEnd"/>
-            <w:r>
-              <w:rPr>
-                <w:color w:val="000000" w:themeColor="text1"/>
-              </w:rPr>
-              <w:t xml:space="preserve"> </w:t>
-            </w:r>
-            <w:proofErr w:type="spellStart"/>
-            <w:r>
-              <w:rPr>
-                <w:color w:val="000000" w:themeColor="text1"/>
-              </w:rPr>
-              <w:t>ce</w:t>
-            </w:r>
-            <w:proofErr w:type="spellEnd"/>
-            <w:r>
-              <w:rPr>
-                <w:color w:val="000000" w:themeColor="text1"/>
-              </w:rPr>
-              <w:t xml:space="preserve"> pot </w:t>
-            </w:r>
-            <w:proofErr w:type="spellStart"/>
-            <w:r>
-              <w:rPr>
-                <w:color w:val="000000" w:themeColor="text1"/>
-              </w:rPr>
-              <w:t>fi</w:t>
-            </w:r>
-            <w:proofErr w:type="spellEnd"/>
-            <w:r>
-              <w:rPr>
-                <w:color w:val="000000" w:themeColor="text1"/>
-              </w:rPr>
-              <w:t xml:space="preserve"> </w:t>
-            </w:r>
-            <w:proofErr w:type="spellStart"/>
-            <w:r>
-              <w:rPr>
-                <w:color w:val="000000" w:themeColor="text1"/>
-              </w:rPr>
-              <w:lastRenderedPageBreak/>
-              <w:t>imprumutate</w:t>
-            </w:r>
-            <w:proofErr w:type="spellEnd"/>
+            <w:r>
+              <w:rPr>
+                <w:color w:val="000000" w:themeColor="text1"/>
+              </w:rPr>
+              <w:t>Abonat</w:t>
+            </w:r>
+            <w:r>
+              <w:rPr>
+                <w:color w:val="000000" w:themeColor="text1"/>
+              </w:rPr>
+              <w:t>ul are la dispozitie un tabel cu toate cartile ce pot fi imprumutate</w:t>
+            </w:r>
           </w:p>
           <w:p>
             <w:pPr>
@@ -2093,56 +1175,12 @@
                 <w:color w:val="000000" w:themeColor="text1"/>
               </w:rPr>
             </w:pPr>
-            <w:proofErr w:type="spellStart"/>
-            <w:r>
-              <w:rPr>
-                <w:color w:val="000000" w:themeColor="text1"/>
-              </w:rPr>
-              <w:t>Alege</w:t>
-            </w:r>
-            <w:proofErr w:type="spellEnd"/>
-            <w:r>
-              <w:rPr>
-                <w:color w:val="000000" w:themeColor="text1"/>
-              </w:rPr>
-              <w:t xml:space="preserve"> o carte </w:t>
-            </w:r>
-            <w:proofErr w:type="spellStart"/>
-            <w:r>
-              <w:rPr>
-                <w:color w:val="000000" w:themeColor="text1"/>
-              </w:rPr>
-              <w:t>pe</w:t>
-            </w:r>
-            <w:proofErr w:type="spellEnd"/>
-            <w:r>
-              <w:rPr>
-                <w:color w:val="000000" w:themeColor="text1"/>
-              </w:rPr>
-              <w:t xml:space="preserve"> care </w:t>
-            </w:r>
-            <w:proofErr w:type="spellStart"/>
-            <w:r>
-              <w:rPr>
-                <w:color w:val="000000" w:themeColor="text1"/>
-              </w:rPr>
-              <w:t>sa</w:t>
-            </w:r>
-            <w:proofErr w:type="spellEnd"/>
-            <w:r>
-              <w:rPr>
-                <w:color w:val="000000" w:themeColor="text1"/>
-              </w:rPr>
-              <w:t xml:space="preserve"> o </w:t>
-            </w:r>
-            <w:proofErr w:type="spellStart"/>
-            <w:r>
-              <w:rPr>
-                <w:color w:val="000000" w:themeColor="text1"/>
-              </w:rPr>
-              <w:t>imprumute</w:t>
-            </w:r>
-            <w:proofErr w:type="spellEnd"/>
+            <w:r>
+              <w:rPr>
+                <w:color w:val="000000" w:themeColor="text1"/>
+              </w:rPr>
+              <w:t>Alege o carte pe care sa o imprumute</w:t>
+            </w:r>
           </w:p>
           <w:p>
             <w:pPr>
@@ -2160,77 +1198,13 @@
               <w:rPr>
                 <w:color w:val="000000" w:themeColor="text1"/>
               </w:rPr>
-              <w:t xml:space="preserve">Se </w:t>
-            </w:r>
-            <w:proofErr w:type="spellStart"/>
-            <w:r>
-              <w:rPr>
-                <w:color w:val="000000" w:themeColor="text1"/>
-              </w:rPr>
-              <w:t>adauga</w:t>
-            </w:r>
-            <w:proofErr w:type="spellEnd"/>
-            <w:r>
-              <w:rPr>
-                <w:color w:val="000000" w:themeColor="text1"/>
-              </w:rPr>
-              <w:t xml:space="preserve"> in </w:t>
-            </w:r>
-            <w:proofErr w:type="spellStart"/>
-            <w:r>
-              <w:rPr>
-                <w:color w:val="000000" w:themeColor="text1"/>
-              </w:rPr>
-              <w:t>sectiunea</w:t>
-            </w:r>
-            <w:proofErr w:type="spellEnd"/>
-            <w:r>
-              <w:rPr>
-                <w:color w:val="000000" w:themeColor="text1"/>
-              </w:rPr>
-              <w:t xml:space="preserve"> de </w:t>
-            </w:r>
-            <w:proofErr w:type="spellStart"/>
-            <w:r>
-              <w:rPr>
-                <w:color w:val="000000" w:themeColor="text1"/>
-              </w:rPr>
-              <w:t>carti</w:t>
-            </w:r>
-            <w:proofErr w:type="spellEnd"/>
-            <w:r>
-              <w:rPr>
-                <w:color w:val="000000" w:themeColor="text1"/>
-              </w:rPr>
-              <w:t xml:space="preserve"> </w:t>
-            </w:r>
-            <w:proofErr w:type="spellStart"/>
-            <w:r>
-              <w:rPr>
-                <w:color w:val="000000" w:themeColor="text1"/>
-              </w:rPr>
-              <w:t>imprumutate</w:t>
-            </w:r>
-            <w:proofErr w:type="spellEnd"/>
-            <w:r>
-              <w:rPr>
-                <w:color w:val="000000" w:themeColor="text1"/>
-              </w:rPr>
-              <w:t xml:space="preserve"> de </w:t>
-            </w:r>
-            <w:proofErr w:type="spellStart"/>
-            <w:r>
-              <w:rPr>
-                <w:color w:val="000000" w:themeColor="text1"/>
-              </w:rPr>
-              <w:t>acel</w:t>
-            </w:r>
-            <w:proofErr w:type="spellEnd"/>
-            <w:r>
-              <w:rPr>
-                <w:color w:val="000000" w:themeColor="text1"/>
-              </w:rPr>
-              <w:t xml:space="preserve"> user</w:t>
+              <w:t xml:space="preserve">Se adauga in sectiunea de carti imprumutate de acel </w:t>
+            </w:r>
+            <w:r>
+              <w:rPr>
+                <w:color w:val="000000" w:themeColor="text1"/>
+              </w:rPr>
+              <w:t>abonat</w:t>
             </w:r>
           </w:p>
           <w:p>
@@ -2249,58 +1223,8 @@
               <w:rPr>
                 <w:color w:val="000000" w:themeColor="text1"/>
               </w:rPr>
-              <w:t xml:space="preserve">Se </w:t>
-            </w:r>
-            <w:proofErr w:type="spellStart"/>
-            <w:r>
-              <w:rPr>
-                <w:color w:val="000000" w:themeColor="text1"/>
-              </w:rPr>
-              <w:t>actualizeaza</w:t>
-            </w:r>
-            <w:proofErr w:type="spellEnd"/>
-            <w:r>
-              <w:rPr>
-                <w:color w:val="000000" w:themeColor="text1"/>
-              </w:rPr>
-              <w:t xml:space="preserve"> </w:t>
-            </w:r>
-            <w:proofErr w:type="spellStart"/>
-            <w:r>
-              <w:rPr>
-                <w:color w:val="000000" w:themeColor="text1"/>
-              </w:rPr>
-              <w:t>liste</w:t>
-            </w:r>
-            <w:proofErr w:type="spellEnd"/>
-            <w:r>
-              <w:rPr>
-                <w:color w:val="000000" w:themeColor="text1"/>
-              </w:rPr>
-              <w:t xml:space="preserve"> de </w:t>
-            </w:r>
-            <w:proofErr w:type="spellStart"/>
-            <w:r>
-              <w:rPr>
-                <w:color w:val="000000" w:themeColor="text1"/>
-              </w:rPr>
-              <w:t>carti</w:t>
-            </w:r>
-            <w:proofErr w:type="spellEnd"/>
-            <w:r>
-              <w:rPr>
-                <w:color w:val="000000" w:themeColor="text1"/>
-              </w:rPr>
-              <w:t xml:space="preserve"> </w:t>
-            </w:r>
-            <w:proofErr w:type="spellStart"/>
-            <w:r>
-              <w:rPr>
-                <w:color w:val="000000" w:themeColor="text1"/>
-              </w:rPr>
-              <w:t>disponibile</w:t>
-            </w:r>
-            <w:proofErr w:type="spellEnd"/>
+              <w:t>Se actualizeaza liste de carti disponibile</w:t>
+            </w:r>
           </w:p>
         </w:tc>
       </w:tr>
@@ -2329,7 +1253,6 @@
               <w:rPr>
                 <w:color w:val="000000" w:themeColor="text1"/>
               </w:rPr>
-              <w:lastRenderedPageBreak/>
               <w:t>Alternative flows</w:t>
             </w:r>
           </w:p>
@@ -2406,76 +1329,802 @@
               <w:rPr>
                 <w:color w:val="000000" w:themeColor="text1"/>
               </w:rPr>
-              <w:t xml:space="preserve">1.Utilziatorul </w:t>
-            </w:r>
-            <w:proofErr w:type="spellStart"/>
-            <w:r>
-              <w:rPr>
-                <w:color w:val="000000" w:themeColor="text1"/>
-              </w:rPr>
-              <w:t>doreste</w:t>
-            </w:r>
-            <w:proofErr w:type="spellEnd"/>
-            <w:r>
-              <w:rPr>
-                <w:color w:val="000000" w:themeColor="text1"/>
-              </w:rPr>
-              <w:t xml:space="preserve"> </w:t>
-            </w:r>
-            <w:proofErr w:type="spellStart"/>
-            <w:r>
-              <w:rPr>
-                <w:color w:val="000000" w:themeColor="text1"/>
-              </w:rPr>
-              <w:t>sa</w:t>
-            </w:r>
-            <w:proofErr w:type="spellEnd"/>
-            <w:r>
-              <w:rPr>
-                <w:color w:val="000000" w:themeColor="text1"/>
-              </w:rPr>
-              <w:t xml:space="preserve"> </w:t>
-            </w:r>
-            <w:proofErr w:type="spellStart"/>
-            <w:r>
-              <w:rPr>
-                <w:color w:val="000000" w:themeColor="text1"/>
-              </w:rPr>
-              <w:t>imprumute</w:t>
-            </w:r>
-            <w:proofErr w:type="spellEnd"/>
-            <w:r>
-              <w:rPr>
-                <w:color w:val="000000" w:themeColor="text1"/>
-              </w:rPr>
-              <w:t xml:space="preserve"> o carte care e </w:t>
-            </w:r>
-            <w:proofErr w:type="spellStart"/>
-            <w:r>
-              <w:rPr>
-                <w:color w:val="000000" w:themeColor="text1"/>
-              </w:rPr>
-              <w:t>deja</w:t>
-            </w:r>
-            <w:proofErr w:type="spellEnd"/>
-            <w:r>
-              <w:rPr>
-                <w:color w:val="000000" w:themeColor="text1"/>
-              </w:rPr>
-              <w:t xml:space="preserve"> </w:t>
-            </w:r>
-            <w:proofErr w:type="spellStart"/>
-            <w:r>
-              <w:rPr>
-                <w:color w:val="000000" w:themeColor="text1"/>
-              </w:rPr>
-              <w:t>imprumutata</w:t>
-            </w:r>
-            <w:proofErr w:type="spellEnd"/>
+              <w:t>1.Abonat</w:t>
+            </w:r>
+            <w:r>
+              <w:rPr>
+                <w:color w:val="000000" w:themeColor="text1"/>
+              </w:rPr>
+              <w:t>ul doreste sa imprumute o carte care e deja imprumutata</w:t>
+            </w:r>
           </w:p>
         </w:tc>
       </w:tr>
     </w:tbl>
+    <w:p/>
+    <w:tbl>
+      <w:tblPr>
+        <w:tblStyle w:val="TableGrid"/>
+        <w:tblW w:w="0" w:type="auto"/>
+        <w:tblLayout w:type="fixed"/>
+        <w:tblLook w:val="0000"/>
+      </w:tblPr>
+      <w:tblGrid>
+        <w:gridCol w:w="2340"/>
+        <w:gridCol w:w="2340"/>
+        <w:gridCol w:w="2340"/>
+        <w:gridCol w:w="2340"/>
+      </w:tblGrid>
+      <w:tr>
+        <w:trPr>
+          <w:trHeight w:val="405"/>
+        </w:trPr>
+        <w:tc>
+          <w:tcPr>
+            <w:tcW w:w="2340" w:type="dxa"/>
+            <w:tcBorders>
+              <w:top w:val="single" w:sz="6" w:space="0" w:color="000000" w:themeColor="text1"/>
+              <w:left w:val="single" w:sz="6" w:space="0" w:color="000000" w:themeColor="text1"/>
+              <w:bottom w:val="single" w:sz="6" w:space="0" w:color="000000" w:themeColor="text1"/>
+              <w:right w:val="single" w:sz="6" w:space="0" w:color="000000" w:themeColor="text1"/>
+            </w:tcBorders>
+          </w:tcPr>
+          <w:p>
+            <w:pPr>
+              <w:jc w:val="left"/>
+              <w:rPr>
+                <w:color w:val="000000" w:themeColor="text1"/>
+              </w:rPr>
+            </w:pPr>
+            <w:r>
+              <w:rPr>
+                <w:color w:val="000000" w:themeColor="text1"/>
+              </w:rPr>
+              <w:t>ID and name</w:t>
+            </w:r>
+          </w:p>
+        </w:tc>
+        <w:tc>
+          <w:tcPr>
+            <w:tcW w:w="7020" w:type="dxa"/>
+            <w:gridSpan w:val="3"/>
+            <w:tcBorders>
+              <w:top w:val="single" w:sz="6" w:space="0" w:color="000000" w:themeColor="text1"/>
+              <w:left w:val="single" w:sz="6" w:space="0" w:color="000000" w:themeColor="text1"/>
+              <w:bottom w:val="single" w:sz="6" w:space="0" w:color="000000" w:themeColor="text1"/>
+              <w:right w:val="single" w:sz="6" w:space="0" w:color="000000" w:themeColor="text1"/>
+            </w:tcBorders>
+          </w:tcPr>
+          <w:p>
+            <w:pPr>
+              <w:jc w:val="left"/>
+              <w:rPr>
+                <w:color w:val="000000" w:themeColor="text1"/>
+              </w:rPr>
+            </w:pPr>
+            <w:r>
+              <w:rPr>
+                <w:color w:val="000000" w:themeColor="text1"/>
+              </w:rPr>
+              <w:t>UC-3:Cauta carte</w:t>
+            </w:r>
+          </w:p>
+        </w:tc>
+      </w:tr>
+      <w:tr>
+        <w:trPr>
+          <w:trHeight w:val="600"/>
+        </w:trPr>
+        <w:tc>
+          <w:tcPr>
+            <w:tcW w:w="2340" w:type="dxa"/>
+            <w:tcBorders>
+              <w:top w:val="single" w:sz="6" w:space="0" w:color="000000" w:themeColor="text1"/>
+              <w:left w:val="single" w:sz="6" w:space="0" w:color="000000" w:themeColor="text1"/>
+              <w:bottom w:val="single" w:sz="6" w:space="0" w:color="000000" w:themeColor="text1"/>
+              <w:right w:val="single" w:sz="6" w:space="0" w:color="000000" w:themeColor="text1"/>
+            </w:tcBorders>
+          </w:tcPr>
+          <w:p>
+            <w:pPr>
+              <w:jc w:val="left"/>
+              <w:rPr>
+                <w:color w:val="000000" w:themeColor="text1"/>
+              </w:rPr>
+            </w:pPr>
+            <w:r>
+              <w:rPr>
+                <w:color w:val="000000" w:themeColor="text1"/>
+              </w:rPr>
+              <w:t>Primary actor</w:t>
+            </w:r>
+          </w:p>
+        </w:tc>
+        <w:tc>
+          <w:tcPr>
+            <w:tcW w:w="2340" w:type="dxa"/>
+            <w:tcBorders>
+              <w:top w:val="single" w:sz="6" w:space="0" w:color="000000" w:themeColor="text1"/>
+              <w:left w:val="single" w:sz="6" w:space="0" w:color="000000" w:themeColor="text1"/>
+              <w:bottom w:val="single" w:sz="6" w:space="0" w:color="000000" w:themeColor="text1"/>
+              <w:right w:val="single" w:sz="6" w:space="0" w:color="000000" w:themeColor="text1"/>
+            </w:tcBorders>
+          </w:tcPr>
+          <w:p>
+            <w:pPr>
+              <w:jc w:val="left"/>
+              <w:rPr>
+                <w:color w:val="000000" w:themeColor="text1"/>
+              </w:rPr>
+            </w:pPr>
+            <w:r>
+              <w:rPr>
+                <w:color w:val="000000" w:themeColor="text1"/>
+              </w:rPr>
+              <w:t>User</w:t>
+            </w:r>
+          </w:p>
+        </w:tc>
+        <w:tc>
+          <w:tcPr>
+            <w:tcW w:w="2340" w:type="dxa"/>
+            <w:tcBorders>
+              <w:top w:val="single" w:sz="6" w:space="0" w:color="000000" w:themeColor="text1"/>
+              <w:left w:val="single" w:sz="6" w:space="0" w:color="000000" w:themeColor="text1"/>
+              <w:bottom w:val="single" w:sz="6" w:space="0" w:color="000000" w:themeColor="text1"/>
+              <w:right w:val="single" w:sz="6" w:space="0" w:color="000000" w:themeColor="text1"/>
+            </w:tcBorders>
+          </w:tcPr>
+          <w:p>
+            <w:pPr>
+              <w:jc w:val="left"/>
+              <w:rPr>
+                <w:color w:val="000000" w:themeColor="text1"/>
+              </w:rPr>
+            </w:pPr>
+            <w:r>
+              <w:rPr>
+                <w:color w:val="000000" w:themeColor="text1"/>
+              </w:rPr>
+              <w:t>Secondary actors</w:t>
+            </w:r>
+          </w:p>
+        </w:tc>
+        <w:tc>
+          <w:tcPr>
+            <w:tcW w:w="2340" w:type="dxa"/>
+            <w:tcBorders>
+              <w:top w:val="single" w:sz="6" w:space="0" w:color="000000" w:themeColor="text1"/>
+              <w:left w:val="single" w:sz="6" w:space="0" w:color="000000" w:themeColor="text1"/>
+              <w:bottom w:val="single" w:sz="6" w:space="0" w:color="000000" w:themeColor="text1"/>
+              <w:right w:val="single" w:sz="6" w:space="0" w:color="000000" w:themeColor="text1"/>
+            </w:tcBorders>
+          </w:tcPr>
+          <w:p>
+            <w:pPr>
+              <w:jc w:val="left"/>
+              <w:rPr>
+                <w:color w:val="000000" w:themeColor="text1"/>
+              </w:rPr>
+            </w:pPr>
+            <w:r>
+              <w:rPr>
+                <w:color w:val="000000" w:themeColor="text1"/>
+              </w:rPr>
+              <w:t>BS</w:t>
+            </w:r>
+          </w:p>
+        </w:tc>
+      </w:tr>
+      <w:tr>
+        <w:trPr>
+          <w:trHeight w:val="405"/>
+        </w:trPr>
+        <w:tc>
+          <w:tcPr>
+            <w:tcW w:w="2340" w:type="dxa"/>
+            <w:tcBorders>
+              <w:top w:val="single" w:sz="6" w:space="0" w:color="000000" w:themeColor="text1"/>
+              <w:left w:val="single" w:sz="6" w:space="0" w:color="000000" w:themeColor="text1"/>
+              <w:bottom w:val="single" w:sz="6" w:space="0" w:color="000000" w:themeColor="text1"/>
+              <w:right w:val="single" w:sz="6" w:space="0" w:color="000000" w:themeColor="text1"/>
+            </w:tcBorders>
+          </w:tcPr>
+          <w:p>
+            <w:pPr>
+              <w:jc w:val="left"/>
+              <w:rPr>
+                <w:color w:val="000000" w:themeColor="text1"/>
+              </w:rPr>
+            </w:pPr>
+            <w:r>
+              <w:rPr>
+                <w:color w:val="000000" w:themeColor="text1"/>
+              </w:rPr>
+              <w:t>Description</w:t>
+            </w:r>
+          </w:p>
+        </w:tc>
+        <w:tc>
+          <w:tcPr>
+            <w:tcW w:w="7020" w:type="dxa"/>
+            <w:gridSpan w:val="3"/>
+            <w:tcBorders>
+              <w:top w:val="single" w:sz="6" w:space="0" w:color="000000" w:themeColor="text1"/>
+              <w:left w:val="single" w:sz="6" w:space="0" w:color="000000" w:themeColor="text1"/>
+              <w:bottom w:val="single" w:sz="6" w:space="0" w:color="000000" w:themeColor="text1"/>
+              <w:right w:val="single" w:sz="6" w:space="0" w:color="000000" w:themeColor="text1"/>
+            </w:tcBorders>
+          </w:tcPr>
+          <w:p>
+            <w:pPr>
+              <w:jc w:val="left"/>
+              <w:rPr>
+                <w:color w:val="000000" w:themeColor="text1"/>
+              </w:rPr>
+            </w:pPr>
+            <w:r>
+              <w:rPr>
+                <w:color w:val="000000" w:themeColor="text1"/>
+              </w:rPr>
+              <w:t>U</w:t>
+            </w:r>
+            <w:r>
+              <w:rPr>
+                <w:color w:val="000000" w:themeColor="text1"/>
+              </w:rPr>
+              <w:t>ser-ul</w:t>
+            </w:r>
+            <w:r>
+              <w:rPr>
+                <w:color w:val="000000" w:themeColor="text1"/>
+              </w:rPr>
+              <w:t xml:space="preserve"> are la dispozitie un textfield in care sa introduce fie titlul, fie autorul unei carti pe care doreste sa o caute</w:t>
+            </w:r>
+            <w:r>
+              <w:rPr>
+                <w:color w:val="000000" w:themeColor="text1"/>
+              </w:rPr>
+              <w:t xml:space="preserve"> si se vor afisa intr un alt tabel</w:t>
+            </w:r>
+          </w:p>
+        </w:tc>
+      </w:tr>
+      <w:tr>
+        <w:trPr>
+          <w:trHeight w:val="405"/>
+        </w:trPr>
+        <w:tc>
+          <w:tcPr>
+            <w:tcW w:w="2340" w:type="dxa"/>
+            <w:tcBorders>
+              <w:top w:val="single" w:sz="6" w:space="0" w:color="000000" w:themeColor="text1"/>
+              <w:left w:val="single" w:sz="6" w:space="0" w:color="000000" w:themeColor="text1"/>
+              <w:bottom w:val="single" w:sz="6" w:space="0" w:color="000000" w:themeColor="text1"/>
+              <w:right w:val="single" w:sz="6" w:space="0" w:color="000000" w:themeColor="text1"/>
+            </w:tcBorders>
+          </w:tcPr>
+          <w:p>
+            <w:pPr>
+              <w:jc w:val="left"/>
+              <w:rPr>
+                <w:color w:val="000000" w:themeColor="text1"/>
+              </w:rPr>
+            </w:pPr>
+            <w:r>
+              <w:rPr>
+                <w:color w:val="000000" w:themeColor="text1"/>
+              </w:rPr>
+              <w:t>Trigger</w:t>
+            </w:r>
+          </w:p>
+        </w:tc>
+        <w:tc>
+          <w:tcPr>
+            <w:tcW w:w="7020" w:type="dxa"/>
+            <w:gridSpan w:val="3"/>
+            <w:tcBorders>
+              <w:top w:val="single" w:sz="6" w:space="0" w:color="000000" w:themeColor="text1"/>
+              <w:left w:val="single" w:sz="6" w:space="0" w:color="000000" w:themeColor="text1"/>
+              <w:bottom w:val="single" w:sz="6" w:space="0" w:color="000000" w:themeColor="text1"/>
+              <w:right w:val="single" w:sz="6" w:space="0" w:color="000000" w:themeColor="text1"/>
+            </w:tcBorders>
+          </w:tcPr>
+          <w:p>
+            <w:pPr>
+              <w:jc w:val="left"/>
+              <w:rPr>
+                <w:color w:val="000000" w:themeColor="text1"/>
+              </w:rPr>
+            </w:pPr>
+            <w:r>
+              <w:rPr>
+                <w:color w:val="000000" w:themeColor="text1"/>
+              </w:rPr>
+              <w:t xml:space="preserve">Un client doreste sa </w:t>
+            </w:r>
+            <w:r>
+              <w:rPr>
+                <w:color w:val="000000" w:themeColor="text1"/>
+              </w:rPr>
+              <w:t>caute</w:t>
+            </w:r>
+            <w:r>
+              <w:rPr>
+                <w:color w:val="000000" w:themeColor="text1"/>
+              </w:rPr>
+              <w:t xml:space="preserve"> o carte</w:t>
+            </w:r>
+          </w:p>
+        </w:tc>
+      </w:tr>
+      <w:tr>
+        <w:trPr>
+          <w:trHeight w:val="405"/>
+        </w:trPr>
+        <w:tc>
+          <w:tcPr>
+            <w:tcW w:w="2340" w:type="dxa"/>
+            <w:tcBorders>
+              <w:top w:val="single" w:sz="6" w:space="0" w:color="000000" w:themeColor="text1"/>
+              <w:left w:val="single" w:sz="6" w:space="0" w:color="000000" w:themeColor="text1"/>
+              <w:bottom w:val="single" w:sz="6" w:space="0" w:color="000000" w:themeColor="text1"/>
+              <w:right w:val="single" w:sz="6" w:space="0" w:color="000000" w:themeColor="text1"/>
+            </w:tcBorders>
+          </w:tcPr>
+          <w:p>
+            <w:pPr>
+              <w:jc w:val="left"/>
+              <w:rPr>
+                <w:color w:val="000000" w:themeColor="text1"/>
+              </w:rPr>
+            </w:pPr>
+            <w:r>
+              <w:rPr>
+                <w:color w:val="000000" w:themeColor="text1"/>
+              </w:rPr>
+              <w:t>Preconditions</w:t>
+            </w:r>
+          </w:p>
+        </w:tc>
+        <w:tc>
+          <w:tcPr>
+            <w:tcW w:w="7020" w:type="dxa"/>
+            <w:gridSpan w:val="3"/>
+            <w:tcBorders>
+              <w:top w:val="single" w:sz="6" w:space="0" w:color="000000" w:themeColor="text1"/>
+              <w:left w:val="single" w:sz="6" w:space="0" w:color="000000" w:themeColor="text1"/>
+              <w:bottom w:val="single" w:sz="6" w:space="0" w:color="000000" w:themeColor="text1"/>
+              <w:right w:val="single" w:sz="6" w:space="0" w:color="000000" w:themeColor="text1"/>
+            </w:tcBorders>
+          </w:tcPr>
+          <w:p>
+            <w:pPr>
+              <w:jc w:val="left"/>
+            </w:pPr>
+            <w:r>
+              <w:t>PRE-1: User conenctat</w:t>
+            </w:r>
+          </w:p>
+          <w:p>
+            <w:pPr>
+              <w:jc w:val="left"/>
+              <w:rPr>
+                <w:color w:val="000000" w:themeColor="text1"/>
+              </w:rPr>
+            </w:pPr>
+            <w:r>
+              <w:t xml:space="preserve">PRE-2: </w:t>
+            </w:r>
+            <w:r>
+              <w:t xml:space="preserve"> User ul trebuie sa introduca macar un tip de cautare(titlu, autor, etc.)</w:t>
+            </w:r>
+          </w:p>
+        </w:tc>
+      </w:tr>
+      <w:tr>
+        <w:trPr>
+          <w:trHeight w:val="405"/>
+        </w:trPr>
+        <w:tc>
+          <w:tcPr>
+            <w:tcW w:w="2340" w:type="dxa"/>
+            <w:tcBorders>
+              <w:top w:val="single" w:sz="6" w:space="0" w:color="000000" w:themeColor="text1"/>
+              <w:left w:val="single" w:sz="6" w:space="0" w:color="000000" w:themeColor="text1"/>
+              <w:bottom w:val="single" w:sz="6" w:space="0" w:color="000000" w:themeColor="text1"/>
+              <w:right w:val="single" w:sz="6" w:space="0" w:color="000000" w:themeColor="text1"/>
+            </w:tcBorders>
+          </w:tcPr>
+          <w:p>
+            <w:pPr>
+              <w:jc w:val="left"/>
+              <w:rPr>
+                <w:color w:val="000000" w:themeColor="text1"/>
+              </w:rPr>
+            </w:pPr>
+            <w:r>
+              <w:rPr>
+                <w:color w:val="000000" w:themeColor="text1"/>
+              </w:rPr>
+              <w:t>Postconditions</w:t>
+            </w:r>
+          </w:p>
+        </w:tc>
+        <w:tc>
+          <w:tcPr>
+            <w:tcW w:w="7020" w:type="dxa"/>
+            <w:gridSpan w:val="3"/>
+            <w:tcBorders>
+              <w:top w:val="single" w:sz="6" w:space="0" w:color="000000" w:themeColor="text1"/>
+              <w:left w:val="single" w:sz="6" w:space="0" w:color="000000" w:themeColor="text1"/>
+              <w:bottom w:val="single" w:sz="6" w:space="0" w:color="000000" w:themeColor="text1"/>
+              <w:right w:val="single" w:sz="6" w:space="0" w:color="000000" w:themeColor="text1"/>
+            </w:tcBorders>
+          </w:tcPr>
+          <w:p>
+            <w:pPr>
+              <w:jc w:val="left"/>
+              <w:rPr>
+                <w:color w:val="000000" w:themeColor="text1"/>
+              </w:rPr>
+            </w:pPr>
+            <w:r>
+              <w:rPr>
+                <w:color w:val="000000" w:themeColor="text1"/>
+              </w:rPr>
+              <w:t xml:space="preserve">POST-1: </w:t>
+            </w:r>
+            <w:r>
+              <w:rPr>
+                <w:color w:val="000000" w:themeColor="text1"/>
+              </w:rPr>
+              <w:t>Popularea tabelului cu cartile ce corespund filtrelor</w:t>
+            </w:r>
+          </w:p>
+        </w:tc>
+      </w:tr>
+      <w:tr>
+        <w:trPr>
+          <w:trHeight w:val="405"/>
+        </w:trPr>
+        <w:tc>
+          <w:tcPr>
+            <w:tcW w:w="2340" w:type="dxa"/>
+            <w:tcBorders>
+              <w:top w:val="single" w:sz="6" w:space="0" w:color="000000" w:themeColor="text1"/>
+              <w:left w:val="single" w:sz="6" w:space="0" w:color="000000" w:themeColor="text1"/>
+              <w:bottom w:val="single" w:sz="6" w:space="0" w:color="000000" w:themeColor="text1"/>
+              <w:right w:val="single" w:sz="6" w:space="0" w:color="000000" w:themeColor="text1"/>
+            </w:tcBorders>
+          </w:tcPr>
+          <w:p>
+            <w:pPr>
+              <w:jc w:val="left"/>
+              <w:rPr>
+                <w:color w:val="000000" w:themeColor="text1"/>
+              </w:rPr>
+            </w:pPr>
+            <w:r>
+              <w:rPr>
+                <w:color w:val="000000" w:themeColor="text1"/>
+              </w:rPr>
+              <w:t>Normal flow</w:t>
+            </w:r>
+          </w:p>
+        </w:tc>
+        <w:tc>
+          <w:tcPr>
+            <w:tcW w:w="7020" w:type="dxa"/>
+            <w:gridSpan w:val="3"/>
+            <w:tcBorders>
+              <w:top w:val="single" w:sz="6" w:space="0" w:color="000000" w:themeColor="text1"/>
+              <w:left w:val="single" w:sz="6" w:space="0" w:color="000000" w:themeColor="text1"/>
+              <w:bottom w:val="single" w:sz="6" w:space="0" w:color="000000" w:themeColor="text1"/>
+              <w:right w:val="single" w:sz="6" w:space="0" w:color="000000" w:themeColor="text1"/>
+            </w:tcBorders>
+          </w:tcPr>
+          <w:p>
+            <w:pPr>
+              <w:pStyle w:val="ListParagraph"/>
+              <w:numPr>
+                <w:ilvl w:val="0"/>
+                <w:numId w:val="10"/>
+              </w:numPr>
+              <w:jc w:val="left"/>
+              <w:rPr>
+                <w:color w:val="000000" w:themeColor="text1"/>
+              </w:rPr>
+            </w:pPr>
+            <w:r>
+              <w:rPr>
+                <w:color w:val="000000" w:themeColor="text1"/>
+              </w:rPr>
+              <w:t>User</w:t>
+            </w:r>
+            <w:r>
+              <w:rPr>
+                <w:color w:val="000000" w:themeColor="text1"/>
+              </w:rPr>
+              <w:t>ul are la dispozitie un tabel cu toate cartile ce pot fi imprumutate</w:t>
+            </w:r>
+          </w:p>
+          <w:p>
+            <w:pPr>
+              <w:pStyle w:val="ListParagraph"/>
+              <w:numPr>
+                <w:ilvl w:val="0"/>
+                <w:numId w:val="10"/>
+              </w:numPr>
+              <w:jc w:val="left"/>
+              <w:rPr>
+                <w:color w:val="000000" w:themeColor="text1"/>
+              </w:rPr>
+            </w:pPr>
+            <w:r>
+              <w:rPr>
+                <w:color w:val="000000" w:themeColor="text1"/>
+              </w:rPr>
+              <w:t>Completeaza campurile specifice pentru filtrare</w:t>
+            </w:r>
+          </w:p>
+          <w:p>
+            <w:pPr>
+              <w:pStyle w:val="ListParagraph"/>
+              <w:numPr>
+                <w:ilvl w:val="0"/>
+                <w:numId w:val="10"/>
+              </w:numPr>
+              <w:jc w:val="left"/>
+              <w:rPr>
+                <w:color w:val="000000" w:themeColor="text1"/>
+              </w:rPr>
+            </w:pPr>
+            <w:r>
+              <w:rPr>
+                <w:color w:val="000000" w:themeColor="text1"/>
+              </w:rPr>
+              <w:t xml:space="preserve">Se populeaza </w:t>
+            </w:r>
+            <w:r>
+              <w:rPr>
+                <w:color w:val="000000" w:themeColor="text1"/>
+              </w:rPr>
+              <w:t>tabelul cu carti</w:t>
+            </w:r>
+          </w:p>
+        </w:tc>
+      </w:tr>
+      <w:tr>
+        <w:trPr>
+          <w:trHeight w:val="405"/>
+        </w:trPr>
+        <w:tc>
+          <w:tcPr>
+            <w:tcW w:w="2340" w:type="dxa"/>
+            <w:tcBorders>
+              <w:top w:val="single" w:sz="6" w:space="0" w:color="000000" w:themeColor="text1"/>
+              <w:left w:val="single" w:sz="6" w:space="0" w:color="000000" w:themeColor="text1"/>
+              <w:bottom w:val="single" w:sz="6" w:space="0" w:color="000000" w:themeColor="text1"/>
+              <w:right w:val="single" w:sz="6" w:space="0" w:color="000000" w:themeColor="text1"/>
+            </w:tcBorders>
+          </w:tcPr>
+          <w:p>
+            <w:pPr>
+              <w:jc w:val="left"/>
+              <w:rPr>
+                <w:color w:val="000000" w:themeColor="text1"/>
+              </w:rPr>
+            </w:pPr>
+            <w:r>
+              <w:rPr>
+                <w:color w:val="000000" w:themeColor="text1"/>
+              </w:rPr>
+              <w:t>Alternative flows</w:t>
+            </w:r>
+          </w:p>
+        </w:tc>
+        <w:tc>
+          <w:tcPr>
+            <w:tcW w:w="7020" w:type="dxa"/>
+            <w:gridSpan w:val="3"/>
+            <w:tcBorders>
+              <w:top w:val="single" w:sz="6" w:space="0" w:color="000000" w:themeColor="text1"/>
+              <w:left w:val="single" w:sz="6" w:space="0" w:color="000000" w:themeColor="text1"/>
+              <w:bottom w:val="single" w:sz="6" w:space="0" w:color="000000" w:themeColor="text1"/>
+              <w:right w:val="single" w:sz="6" w:space="0" w:color="000000" w:themeColor="text1"/>
+            </w:tcBorders>
+          </w:tcPr>
+          <w:p>
+            <w:pPr>
+              <w:jc w:val="left"/>
+              <w:rPr>
+                <w:color w:val="000000" w:themeColor="text1"/>
+              </w:rPr>
+            </w:pPr>
+            <w:r>
+              <w:rPr>
+                <w:color w:val="000000" w:themeColor="text1"/>
+              </w:rPr>
+              <w:t xml:space="preserve">      1.1.</w:t>
+            </w:r>
+            <w:r>
+              <w:rPr>
+                <w:color w:val="000000" w:themeColor="text1"/>
+              </w:rPr>
+              <w:t xml:space="preserve">User </w:t>
+            </w:r>
+            <w:r>
+              <w:rPr>
+                <w:color w:val="000000" w:themeColor="text1"/>
+              </w:rPr>
+              <w:t>ul nu introduce niciun filtru si apasa pe filtrare</w:t>
+            </w:r>
+          </w:p>
+          <w:p>
+            <w:pPr>
+              <w:jc w:val="left"/>
+              <w:rPr>
+                <w:color w:val="000000" w:themeColor="text1"/>
+              </w:rPr>
+            </w:pPr>
+            <w:r>
+              <w:rPr>
+                <w:color w:val="000000" w:themeColor="text1"/>
+              </w:rPr>
+              <w:t xml:space="preserve">      1.2.</w:t>
+            </w:r>
+            <w:r>
+              <w:rPr>
+                <w:color w:val="000000" w:themeColor="text1"/>
+              </w:rPr>
+              <w:t>Nu se populeaza tabelul</w:t>
+            </w:r>
+          </w:p>
+          <w:p>
+            <w:pPr>
+              <w:jc w:val="left"/>
+              <w:rPr>
+                <w:color w:val="000000" w:themeColor="text1"/>
+              </w:rPr>
+            </w:pPr>
+            <w:r>
+              <w:rPr>
+                <w:color w:val="000000" w:themeColor="text1"/>
+              </w:rPr>
+              <w:t xml:space="preserve">      2.1.</w:t>
+            </w:r>
+            <w:r>
+              <w:rPr>
+                <w:color w:val="000000" w:themeColor="text1"/>
+              </w:rPr>
+              <w:t xml:space="preserve">User </w:t>
+            </w:r>
+            <w:r>
+              <w:rPr>
+                <w:color w:val="000000" w:themeColor="text1"/>
+              </w:rPr>
+              <w:t>ul introduce anumite date</w:t>
+            </w:r>
+            <w:r>
+              <w:rPr>
+                <w:color w:val="000000" w:themeColor="text1"/>
+              </w:rPr>
+              <w:t xml:space="preserve"> care nu se gasesc</w:t>
+            </w:r>
+            <w:r>
+              <w:rPr>
+                <w:color w:val="000000" w:themeColor="text1"/>
+              </w:rPr>
+              <w:t xml:space="preserve"> in filtrari</w:t>
+            </w:r>
+          </w:p>
+          <w:p>
+            <w:pPr>
+              <w:jc w:val="left"/>
+              <w:rPr>
+                <w:color w:val="000000" w:themeColor="text1"/>
+              </w:rPr>
+            </w:pPr>
+            <w:r>
+              <w:rPr>
+                <w:color w:val="000000" w:themeColor="text1"/>
+              </w:rPr>
+              <w:t xml:space="preserve">      2.</w:t>
+            </w:r>
+            <w:r>
+              <w:rPr>
+                <w:color w:val="000000" w:themeColor="text1"/>
+              </w:rPr>
+              <w:t>2.Nu se populeaza tabelul</w:t>
+            </w:r>
+          </w:p>
+        </w:tc>
+      </w:tr>
+      <w:tr>
+        <w:trPr>
+          <w:trHeight w:val="405"/>
+        </w:trPr>
+        <w:tc>
+          <w:tcPr>
+            <w:tcW w:w="2340" w:type="dxa"/>
+            <w:tcBorders>
+              <w:top w:val="single" w:sz="6" w:space="0" w:color="000000" w:themeColor="text1"/>
+              <w:left w:val="single" w:sz="6" w:space="0" w:color="000000" w:themeColor="text1"/>
+              <w:bottom w:val="single" w:sz="6" w:space="0" w:color="000000" w:themeColor="text1"/>
+              <w:right w:val="single" w:sz="6" w:space="0" w:color="000000" w:themeColor="text1"/>
+            </w:tcBorders>
+          </w:tcPr>
+          <w:p>
+            <w:pPr>
+              <w:jc w:val="left"/>
+              <w:rPr>
+                <w:color w:val="000000" w:themeColor="text1"/>
+              </w:rPr>
+            </w:pPr>
+            <w:r>
+              <w:rPr>
+                <w:color w:val="000000" w:themeColor="text1"/>
+              </w:rPr>
+              <w:t>Exceptions</w:t>
+            </w:r>
+          </w:p>
+        </w:tc>
+        <w:tc>
+          <w:tcPr>
+            <w:tcW w:w="7020" w:type="dxa"/>
+            <w:gridSpan w:val="3"/>
+            <w:tcBorders>
+              <w:top w:val="single" w:sz="6" w:space="0" w:color="000000" w:themeColor="text1"/>
+              <w:left w:val="single" w:sz="6" w:space="0" w:color="000000" w:themeColor="text1"/>
+              <w:bottom w:val="single" w:sz="6" w:space="0" w:color="000000" w:themeColor="text1"/>
+              <w:right w:val="single" w:sz="6" w:space="0" w:color="000000" w:themeColor="text1"/>
+            </w:tcBorders>
+          </w:tcPr>
+          <w:p>
+            <w:pPr>
+              <w:jc w:val="left"/>
+              <w:rPr>
+                <w:color w:val="000000" w:themeColor="text1"/>
+              </w:rPr>
+            </w:pPr>
+            <w:r>
+              <w:rPr>
+                <w:color w:val="000000" w:themeColor="text1"/>
+              </w:rPr>
+              <w:t>1.User</w:t>
+            </w:r>
+            <w:r>
+              <w:rPr>
+                <w:color w:val="000000" w:themeColor="text1"/>
+              </w:rPr>
+              <w:t xml:space="preserve">ul </w:t>
+            </w:r>
+            <w:r>
+              <w:rPr>
+                <w:color w:val="000000" w:themeColor="text1"/>
+              </w:rPr>
+              <w:t>nu completeaza niciun camp de filtrare</w:t>
+            </w:r>
+          </w:p>
+          <w:p>
+            <w:pPr>
+              <w:jc w:val="left"/>
+              <w:rPr>
+                <w:color w:val="000000" w:themeColor="text1"/>
+              </w:rPr>
+            </w:pPr>
+            <w:r>
+              <w:rPr>
+                <w:color w:val="000000" w:themeColor="text1"/>
+              </w:rPr>
+              <w:t>2.Nu se gasesc carti disponibile pentru filtrele aplicate</w:t>
+            </w:r>
+          </w:p>
+        </w:tc>
+      </w:tr>
+    </w:tbl>
+    <w:p/>
     <w:p/>
     <w:p/>
     <w:tbl>
@@ -2516,6 +2165,7 @@
               <w:rPr>
                 <w:color w:val="000000" w:themeColor="text1"/>
               </w:rPr>
+              <w:lastRenderedPageBreak/>
               <w:t>ID and name</w:t>
             </w:r>
           </w:p>
@@ -2542,7 +2192,7 @@
               <w:rPr>
                 <w:color w:val="000000" w:themeColor="text1"/>
               </w:rPr>
-              <w:t>UC-3</w:t>
+              <w:t>UC-4</w:t>
             </w:r>
             <w:r>
               <w:rPr>
@@ -2554,16 +2204,8 @@
               <w:rPr>
                 <w:color w:val="000000" w:themeColor="text1"/>
               </w:rPr>
-              <w:t xml:space="preserve"> </w:t>
-            </w:r>
-            <w:proofErr w:type="spellStart"/>
-            <w:r>
-              <w:rPr>
-                <w:color w:val="000000" w:themeColor="text1"/>
-              </w:rPr>
-              <w:t>Restituire</w:t>
-            </w:r>
-            <w:proofErr w:type="spellEnd"/>
+              <w:t xml:space="preserve"> Restituire</w:t>
+            </w:r>
           </w:p>
         </w:tc>
       </w:tr>
@@ -2613,14 +2255,12 @@
                 <w:color w:val="000000" w:themeColor="text1"/>
               </w:rPr>
             </w:pPr>
-            <w:proofErr w:type="spellStart"/>
             <w:r>
               <w:rPr>
                 <w:color w:val="000000" w:themeColor="text1"/>
               </w:rPr>
               <w:t>Bibliotecar</w:t>
             </w:r>
-            <w:proofErr w:type="spellEnd"/>
           </w:p>
         </w:tc>
         <w:tc>
@@ -2721,159 +2361,23 @@
                 <w:color w:val="000000" w:themeColor="text1"/>
               </w:rPr>
             </w:pPr>
-            <w:proofErr w:type="spellStart"/>
-            <w:r>
-              <w:rPr>
-                <w:color w:val="000000" w:themeColor="text1"/>
-              </w:rPr>
-              <w:t>Bilbiotecarul</w:t>
-            </w:r>
-            <w:proofErr w:type="spellEnd"/>
-            <w:r>
-              <w:rPr>
-                <w:color w:val="000000" w:themeColor="text1"/>
-              </w:rPr>
-              <w:t xml:space="preserve"> se </w:t>
-            </w:r>
-            <w:proofErr w:type="spellStart"/>
-            <w:r>
-              <w:rPr>
-                <w:color w:val="000000" w:themeColor="text1"/>
-              </w:rPr>
-              <w:t>conecteaza</w:t>
-            </w:r>
-            <w:proofErr w:type="spellEnd"/>
-            <w:r>
-              <w:rPr>
-                <w:color w:val="000000" w:themeColor="text1"/>
-              </w:rPr>
-              <w:t xml:space="preserve"> </w:t>
-            </w:r>
-            <w:proofErr w:type="spellStart"/>
-            <w:r>
-              <w:rPr>
-                <w:color w:val="000000" w:themeColor="text1"/>
-              </w:rPr>
-              <w:t>pe</w:t>
-            </w:r>
-            <w:proofErr w:type="spellEnd"/>
-            <w:r>
-              <w:rPr>
-                <w:color w:val="000000" w:themeColor="text1"/>
-              </w:rPr>
-              <w:t xml:space="preserve"> </w:t>
-            </w:r>
-            <w:proofErr w:type="spellStart"/>
-            <w:r>
-              <w:rPr>
-                <w:color w:val="000000" w:themeColor="text1"/>
-              </w:rPr>
-              <w:t>platforma</w:t>
-            </w:r>
-            <w:proofErr w:type="spellEnd"/>
-            <w:r>
-              <w:rPr>
-                <w:color w:val="000000" w:themeColor="text1"/>
-              </w:rPr>
-              <w:t xml:space="preserve"> </w:t>
-            </w:r>
-            <w:proofErr w:type="spellStart"/>
-            <w:r>
-              <w:rPr>
-                <w:color w:val="000000" w:themeColor="text1"/>
-              </w:rPr>
-              <w:t>si</w:t>
-            </w:r>
-            <w:proofErr w:type="spellEnd"/>
-            <w:r>
-              <w:rPr>
-                <w:color w:val="000000" w:themeColor="text1"/>
-              </w:rPr>
-              <w:t xml:space="preserve"> </w:t>
-            </w:r>
-            <w:proofErr w:type="spellStart"/>
-            <w:r>
-              <w:rPr>
-                <w:color w:val="000000" w:themeColor="text1"/>
-              </w:rPr>
-              <w:t>poate</w:t>
-            </w:r>
-            <w:proofErr w:type="spellEnd"/>
-            <w:r>
-              <w:rPr>
-                <w:color w:val="000000" w:themeColor="text1"/>
-              </w:rPr>
-              <w:t xml:space="preserve"> introduce </w:t>
-            </w:r>
-            <w:proofErr w:type="spellStart"/>
-            <w:r>
-              <w:rPr>
-                <w:color w:val="000000" w:themeColor="text1"/>
-              </w:rPr>
-              <w:t>numele</w:t>
-            </w:r>
-            <w:proofErr w:type="spellEnd"/>
-            <w:r>
-              <w:rPr>
-                <w:color w:val="000000" w:themeColor="text1"/>
-              </w:rPr>
-              <w:t xml:space="preserve"> </w:t>
-            </w:r>
-            <w:proofErr w:type="spellStart"/>
-            <w:r>
-              <w:rPr>
-                <w:color w:val="000000" w:themeColor="text1"/>
-              </w:rPr>
-              <w:t>cartii</w:t>
-            </w:r>
-            <w:proofErr w:type="spellEnd"/>
-            <w:r>
-              <w:rPr>
-                <w:color w:val="000000" w:themeColor="text1"/>
-              </w:rPr>
-              <w:t xml:space="preserve"> </w:t>
-            </w:r>
-            <w:proofErr w:type="spellStart"/>
-            <w:r>
-              <w:rPr>
-                <w:color w:val="000000" w:themeColor="text1"/>
-              </w:rPr>
-              <w:t>ce</w:t>
-            </w:r>
-            <w:proofErr w:type="spellEnd"/>
-            <w:r>
-              <w:rPr>
-                <w:color w:val="000000" w:themeColor="text1"/>
-              </w:rPr>
-              <w:t xml:space="preserve"> </w:t>
-            </w:r>
-            <w:proofErr w:type="spellStart"/>
-            <w:r>
-              <w:rPr>
-                <w:color w:val="000000" w:themeColor="text1"/>
-              </w:rPr>
-              <w:t>trebuie</w:t>
-            </w:r>
-            <w:proofErr w:type="spellEnd"/>
-            <w:r>
-              <w:rPr>
-                <w:color w:val="000000" w:themeColor="text1"/>
-              </w:rPr>
-              <w:t xml:space="preserve"> </w:t>
-            </w:r>
-            <w:proofErr w:type="spellStart"/>
-            <w:r>
-              <w:rPr>
-                <w:color w:val="000000" w:themeColor="text1"/>
-              </w:rPr>
-              <w:t>returnat</w:t>
-            </w:r>
-            <w:proofErr w:type="spellEnd"/>
-            <w:r>
-              <w:rPr>
-                <w:color w:val="000000" w:themeColor="text1"/>
-              </w:rPr>
-              <w:t>.</w:t>
+            <w:r>
+              <w:rPr>
+                <w:color w:val="000000" w:themeColor="text1"/>
+              </w:rPr>
+              <w:t xml:space="preserve">Bilbiotecarul se conecteaza pe platforma si poate introduce </w:t>
+            </w:r>
+            <w:r>
+              <w:rPr>
+                <w:color w:val="000000" w:themeColor="text1"/>
+              </w:rPr>
+              <w:t>numarul unic al</w:t>
+            </w:r>
+            <w:r>
+              <w:rPr>
+                <w:color w:val="000000" w:themeColor="text1"/>
+              </w:rPr>
+              <w:t xml:space="preserve"> cartii ce trebuie returnat.</w:t>
             </w:r>
           </w:p>
         </w:tc>
@@ -2929,77 +2433,7 @@
               <w:rPr>
                 <w:color w:val="000000" w:themeColor="text1"/>
               </w:rPr>
-              <w:t xml:space="preserve">Un user </w:t>
-            </w:r>
-            <w:proofErr w:type="spellStart"/>
-            <w:r>
-              <w:rPr>
-                <w:color w:val="000000" w:themeColor="text1"/>
-              </w:rPr>
-              <w:t>vrea</w:t>
-            </w:r>
-            <w:proofErr w:type="spellEnd"/>
-            <w:r>
-              <w:rPr>
-                <w:color w:val="000000" w:themeColor="text1"/>
-              </w:rPr>
-              <w:t xml:space="preserve"> </w:t>
-            </w:r>
-            <w:proofErr w:type="spellStart"/>
-            <w:r>
-              <w:rPr>
-                <w:color w:val="000000" w:themeColor="text1"/>
-              </w:rPr>
-              <w:t>sa</w:t>
-            </w:r>
-            <w:proofErr w:type="spellEnd"/>
-            <w:r>
-              <w:rPr>
-                <w:color w:val="000000" w:themeColor="text1"/>
-              </w:rPr>
-              <w:t xml:space="preserve"> </w:t>
-            </w:r>
-            <w:proofErr w:type="spellStart"/>
-            <w:r>
-              <w:rPr>
-                <w:color w:val="000000" w:themeColor="text1"/>
-              </w:rPr>
-              <w:t>restituie</w:t>
-            </w:r>
-            <w:proofErr w:type="spellEnd"/>
-            <w:r>
-              <w:rPr>
-                <w:color w:val="000000" w:themeColor="text1"/>
-              </w:rPr>
-              <w:t xml:space="preserve"> o carte </w:t>
-            </w:r>
-            <w:proofErr w:type="spellStart"/>
-            <w:r>
-              <w:rPr>
-                <w:color w:val="000000" w:themeColor="text1"/>
-              </w:rPr>
-              <w:t>pe</w:t>
-            </w:r>
-            <w:proofErr w:type="spellEnd"/>
-            <w:r>
-              <w:rPr>
-                <w:color w:val="000000" w:themeColor="text1"/>
-              </w:rPr>
-              <w:t xml:space="preserve"> care a </w:t>
-            </w:r>
-            <w:proofErr w:type="spellStart"/>
-            <w:r>
-              <w:rPr>
-                <w:color w:val="000000" w:themeColor="text1"/>
-              </w:rPr>
-              <w:t>imprumutat</w:t>
-            </w:r>
-            <w:proofErr w:type="spellEnd"/>
-            <w:r>
-              <w:rPr>
-                <w:color w:val="000000" w:themeColor="text1"/>
-              </w:rPr>
-              <w:t xml:space="preserve"> o </w:t>
+              <w:t xml:space="preserve">Un user vrea sa restituie o carte pe care a imprumutat o </w:t>
             </w:r>
           </w:p>
         </w:tc>
@@ -3055,136 +2489,22 @@
               <w:rPr>
                 <w:color w:val="000000" w:themeColor="text1"/>
               </w:rPr>
-              <w:t xml:space="preserve">PRE-1:Bibliotecarul </w:t>
-            </w:r>
-            <w:proofErr w:type="spellStart"/>
-            <w:r>
-              <w:rPr>
-                <w:color w:val="000000" w:themeColor="text1"/>
-              </w:rPr>
-              <w:t>sa</w:t>
-            </w:r>
-            <w:proofErr w:type="spellEnd"/>
-            <w:r>
-              <w:rPr>
-                <w:color w:val="000000" w:themeColor="text1"/>
-              </w:rPr>
-              <w:t xml:space="preserve"> fie </w:t>
-            </w:r>
-            <w:proofErr w:type="spellStart"/>
-            <w:r>
-              <w:rPr>
-                <w:color w:val="000000" w:themeColor="text1"/>
-              </w:rPr>
-              <w:t>logat</w:t>
-            </w:r>
-            <w:proofErr w:type="spellEnd"/>
-          </w:p>
-          <w:p>
-            <w:pPr>
-              <w:jc w:val="left"/>
-              <w:rPr>
-                <w:color w:val="000000" w:themeColor="text1"/>
-              </w:rPr>
-            </w:pPr>
-            <w:r>
-              <w:rPr>
-                <w:color w:val="000000" w:themeColor="text1"/>
-              </w:rPr>
-              <w:t xml:space="preserve">PRE-2: </w:t>
-            </w:r>
-            <w:proofErr w:type="spellStart"/>
-            <w:r>
-              <w:rPr>
-                <w:color w:val="000000" w:themeColor="text1"/>
-              </w:rPr>
-              <w:t>Cartea</w:t>
-            </w:r>
-            <w:proofErr w:type="spellEnd"/>
-            <w:r>
-              <w:rPr>
-                <w:color w:val="000000" w:themeColor="text1"/>
-              </w:rPr>
-              <w:t xml:space="preserve"> </w:t>
-            </w:r>
-            <w:proofErr w:type="spellStart"/>
-            <w:r>
-              <w:rPr>
-                <w:color w:val="000000" w:themeColor="text1"/>
-              </w:rPr>
-              <w:t>pe</w:t>
-            </w:r>
-            <w:proofErr w:type="spellEnd"/>
-            <w:r>
-              <w:rPr>
-                <w:color w:val="000000" w:themeColor="text1"/>
-              </w:rPr>
-              <w:t xml:space="preserve"> care </w:t>
-            </w:r>
-            <w:proofErr w:type="spellStart"/>
-            <w:r>
-              <w:rPr>
-                <w:color w:val="000000" w:themeColor="text1"/>
-              </w:rPr>
-              <w:t>vrea</w:t>
-            </w:r>
-            <w:proofErr w:type="spellEnd"/>
-            <w:r>
-              <w:rPr>
-                <w:color w:val="000000" w:themeColor="text1"/>
-              </w:rPr>
-              <w:t xml:space="preserve"> </w:t>
-            </w:r>
-            <w:proofErr w:type="spellStart"/>
-            <w:r>
-              <w:rPr>
-                <w:color w:val="000000" w:themeColor="text1"/>
-              </w:rPr>
-              <w:t>sa</w:t>
-            </w:r>
-            <w:proofErr w:type="spellEnd"/>
-            <w:r>
-              <w:rPr>
-                <w:color w:val="000000" w:themeColor="text1"/>
-              </w:rPr>
-              <w:t xml:space="preserve"> o </w:t>
-            </w:r>
-            <w:proofErr w:type="spellStart"/>
-            <w:r>
-              <w:rPr>
-                <w:color w:val="000000" w:themeColor="text1"/>
-              </w:rPr>
-              <w:t>resituie</w:t>
-            </w:r>
-            <w:proofErr w:type="spellEnd"/>
-            <w:r>
-              <w:rPr>
-                <w:color w:val="000000" w:themeColor="text1"/>
-              </w:rPr>
-              <w:t xml:space="preserve"> </w:t>
-            </w:r>
-            <w:proofErr w:type="spellStart"/>
-            <w:r>
-              <w:rPr>
-                <w:color w:val="000000" w:themeColor="text1"/>
-              </w:rPr>
-              <w:t>sa</w:t>
-            </w:r>
-            <w:proofErr w:type="spellEnd"/>
-            <w:r>
-              <w:rPr>
-                <w:color w:val="000000" w:themeColor="text1"/>
-              </w:rPr>
-              <w:t xml:space="preserve"> fie </w:t>
-            </w:r>
-            <w:proofErr w:type="spellStart"/>
-            <w:r>
-              <w:rPr>
-                <w:color w:val="000000" w:themeColor="text1"/>
-              </w:rPr>
-              <w:t>imprumutata</w:t>
-            </w:r>
-            <w:proofErr w:type="spellEnd"/>
+              <w:t>PRE-1:Bibliotecarul sa fie logat</w:t>
+            </w:r>
+          </w:p>
+          <w:p>
+            <w:pPr>
+              <w:jc w:val="left"/>
+              <w:rPr>
+                <w:color w:val="000000" w:themeColor="text1"/>
+              </w:rPr>
+            </w:pPr>
+            <w:r>
+              <w:rPr>
+                <w:color w:val="000000" w:themeColor="text1"/>
+              </w:rPr>
+              <w:t>PRE-2: Cartea pe care vrea sa o resituie sa fie imprumutata</w:t>
+            </w:r>
           </w:p>
         </w:tc>
       </w:tr>
@@ -3209,14 +2529,12 @@
                 <w:color w:val="000000" w:themeColor="text1"/>
               </w:rPr>
             </w:pPr>
-            <w:proofErr w:type="spellStart"/>
             <w:r>
               <w:rPr>
                 <w:color w:val="000000" w:themeColor="text1"/>
               </w:rPr>
               <w:t>Postconditions</w:t>
             </w:r>
-            <w:proofErr w:type="spellEnd"/>
           </w:p>
         </w:tc>
         <w:tc>
@@ -3241,49 +2559,7 @@
               <w:rPr>
                 <w:color w:val="000000" w:themeColor="text1"/>
               </w:rPr>
-              <w:t xml:space="preserve">POST-1: Se </w:t>
-            </w:r>
-            <w:proofErr w:type="spellStart"/>
-            <w:r>
-              <w:rPr>
-                <w:color w:val="000000" w:themeColor="text1"/>
-              </w:rPr>
-              <w:t>modifica</w:t>
-            </w:r>
-            <w:proofErr w:type="spellEnd"/>
-            <w:r>
-              <w:rPr>
-                <w:color w:val="000000" w:themeColor="text1"/>
-              </w:rPr>
-              <w:t xml:space="preserve"> </w:t>
-            </w:r>
-            <w:proofErr w:type="spellStart"/>
-            <w:r>
-              <w:rPr>
-                <w:color w:val="000000" w:themeColor="text1"/>
-              </w:rPr>
-              <w:t>starea</w:t>
-            </w:r>
-            <w:proofErr w:type="spellEnd"/>
-            <w:r>
-              <w:rPr>
-                <w:color w:val="000000" w:themeColor="text1"/>
-              </w:rPr>
-              <w:t xml:space="preserve"> </w:t>
-            </w:r>
-            <w:proofErr w:type="spellStart"/>
-            <w:r>
-              <w:rPr>
-                <w:color w:val="000000" w:themeColor="text1"/>
-              </w:rPr>
-              <w:t>cartii</w:t>
-            </w:r>
-            <w:proofErr w:type="spellEnd"/>
-            <w:r>
-              <w:rPr>
-                <w:color w:val="000000" w:themeColor="text1"/>
-              </w:rPr>
-              <w:t xml:space="preserve"> in “AVAILABLE”</w:t>
+              <w:t>POST-1: Se modifica starea cartii in “AVAILABLE”</w:t>
             </w:r>
           </w:p>
         </w:tc>
@@ -3344,44 +2620,14 @@
               <w:rPr>
                 <w:color w:val="000000" w:themeColor="text1"/>
               </w:rPr>
-              <w:t xml:space="preserve">Admin </w:t>
-            </w:r>
-            <w:proofErr w:type="spellStart"/>
-            <w:r>
-              <w:rPr>
-                <w:color w:val="000000" w:themeColor="text1"/>
-              </w:rPr>
-              <w:t>ul</w:t>
-            </w:r>
-            <w:proofErr w:type="spellEnd"/>
-            <w:r>
-              <w:rPr>
-                <w:color w:val="000000" w:themeColor="text1"/>
-              </w:rPr>
-              <w:t xml:space="preserve"> introduce </w:t>
-            </w:r>
-            <w:proofErr w:type="spellStart"/>
-            <w:r>
-              <w:rPr>
-                <w:color w:val="000000" w:themeColor="text1"/>
-              </w:rPr>
-              <w:t>datele</w:t>
-            </w:r>
-            <w:proofErr w:type="spellEnd"/>
-            <w:r>
-              <w:rPr>
-                <w:color w:val="000000" w:themeColor="text1"/>
-              </w:rPr>
-              <w:t xml:space="preserve"> </w:t>
-            </w:r>
-            <w:proofErr w:type="spellStart"/>
-            <w:r>
-              <w:rPr>
-                <w:color w:val="000000" w:themeColor="text1"/>
-              </w:rPr>
-              <w:t>cartii</w:t>
-            </w:r>
-            <w:proofErr w:type="spellEnd"/>
+              <w:t xml:space="preserve">Admin ul introduce </w:t>
+            </w:r>
+            <w:r>
+              <w:rPr>
+                <w:color w:val="000000" w:themeColor="text1"/>
+              </w:rPr>
+              <w:t>numarul unic al clientului</w:t>
+            </w:r>
           </w:p>
           <w:p>
             <w:pPr>
@@ -3399,30 +2645,8 @@
               <w:rPr>
                 <w:color w:val="000000" w:themeColor="text1"/>
               </w:rPr>
-              <w:t xml:space="preserve">Introduce </w:t>
-            </w:r>
-            <w:proofErr w:type="spellStart"/>
-            <w:r>
-              <w:rPr>
-                <w:color w:val="000000" w:themeColor="text1"/>
-              </w:rPr>
-              <w:t>datele</w:t>
-            </w:r>
-            <w:proofErr w:type="spellEnd"/>
-            <w:r>
-              <w:rPr>
-                <w:color w:val="000000" w:themeColor="text1"/>
-              </w:rPr>
-              <w:t xml:space="preserve"> </w:t>
-            </w:r>
-            <w:proofErr w:type="spellStart"/>
-            <w:r>
-              <w:rPr>
-                <w:color w:val="000000" w:themeColor="text1"/>
-              </w:rPr>
-              <w:t>utilizatorului</w:t>
-            </w:r>
-            <w:proofErr w:type="spellEnd"/>
+              <w:t>Selecteaza din tabelul cu cartile ce trebuie restituite cartea dorita</w:t>
+            </w:r>
           </w:p>
           <w:p>
             <w:pPr>
@@ -3436,126 +2660,12 @@
                 <w:color w:val="000000" w:themeColor="text1"/>
               </w:rPr>
             </w:pPr>
-            <w:proofErr w:type="spellStart"/>
-            <w:r>
-              <w:rPr>
-                <w:color w:val="000000" w:themeColor="text1"/>
-              </w:rPr>
-              <w:t>Modifica</w:t>
-            </w:r>
-            <w:proofErr w:type="spellEnd"/>
-            <w:r>
-              <w:rPr>
-                <w:color w:val="000000" w:themeColor="text1"/>
-              </w:rPr>
-              <w:t xml:space="preserve"> </w:t>
-            </w:r>
-            <w:proofErr w:type="spellStart"/>
-            <w:r>
-              <w:rPr>
-                <w:color w:val="000000" w:themeColor="text1"/>
-              </w:rPr>
-              <w:t>starea</w:t>
-            </w:r>
-            <w:proofErr w:type="spellEnd"/>
-            <w:r>
-              <w:rPr>
-                <w:color w:val="000000" w:themeColor="text1"/>
-              </w:rPr>
-              <w:t xml:space="preserve"> </w:t>
-            </w:r>
-            <w:proofErr w:type="spellStart"/>
-            <w:r>
-              <w:rPr>
-                <w:color w:val="000000" w:themeColor="text1"/>
-              </w:rPr>
-              <w:t>cartii</w:t>
-            </w:r>
-            <w:proofErr w:type="spellEnd"/>
-            <w:r>
-              <w:rPr>
-                <w:color w:val="000000" w:themeColor="text1"/>
-              </w:rPr>
-              <w:t xml:space="preserve"> </w:t>
-            </w:r>
-            <w:proofErr w:type="spellStart"/>
-            <w:r>
-              <w:rPr>
-                <w:color w:val="000000" w:themeColor="text1"/>
-              </w:rPr>
-              <w:t>si</w:t>
-            </w:r>
-            <w:proofErr w:type="spellEnd"/>
-            <w:r>
-              <w:rPr>
-                <w:color w:val="000000" w:themeColor="text1"/>
-              </w:rPr>
-              <w:t xml:space="preserve"> </w:t>
-            </w:r>
-            <w:proofErr w:type="spellStart"/>
-            <w:r>
-              <w:rPr>
-                <w:color w:val="000000" w:themeColor="text1"/>
-              </w:rPr>
-              <w:t>poate</w:t>
-            </w:r>
-            <w:proofErr w:type="spellEnd"/>
-            <w:r>
-              <w:rPr>
-                <w:color w:val="000000" w:themeColor="text1"/>
-              </w:rPr>
-              <w:t xml:space="preserve"> </w:t>
-            </w:r>
-            <w:proofErr w:type="spellStart"/>
-            <w:r>
-              <w:rPr>
-                <w:color w:val="000000" w:themeColor="text1"/>
-              </w:rPr>
-              <w:t>fi</w:t>
-            </w:r>
-            <w:proofErr w:type="spellEnd"/>
-            <w:r>
-              <w:rPr>
-                <w:color w:val="000000" w:themeColor="text1"/>
-              </w:rPr>
-              <w:t xml:space="preserve"> </w:t>
-            </w:r>
-            <w:proofErr w:type="spellStart"/>
-            <w:r>
-              <w:rPr>
-                <w:color w:val="000000" w:themeColor="text1"/>
-              </w:rPr>
-              <w:t>vizualizata</w:t>
-            </w:r>
-            <w:proofErr w:type="spellEnd"/>
-            <w:r>
-              <w:rPr>
-                <w:color w:val="000000" w:themeColor="text1"/>
-              </w:rPr>
-              <w:t xml:space="preserve"> de </w:t>
-            </w:r>
-            <w:proofErr w:type="spellStart"/>
-            <w:r>
-              <w:rPr>
-                <w:color w:val="000000" w:themeColor="text1"/>
-              </w:rPr>
-              <w:t>alti</w:t>
-            </w:r>
-            <w:proofErr w:type="spellEnd"/>
-            <w:r>
-              <w:rPr>
-                <w:color w:val="000000" w:themeColor="text1"/>
-              </w:rPr>
-              <w:t xml:space="preserve"> </w:t>
-            </w:r>
-            <w:proofErr w:type="spellStart"/>
-            <w:r>
-              <w:rPr>
-                <w:color w:val="000000" w:themeColor="text1"/>
-              </w:rPr>
-              <w:t>useri</w:t>
-            </w:r>
-            <w:proofErr w:type="spellEnd"/>
+            <w:r>
+              <w:rPr>
+                <w:color w:val="000000" w:themeColor="text1"/>
+              </w:rPr>
+              <w:t>Modifica starea cartii din BOOKED in AVAILABLE</w:t>
+            </w:r>
           </w:p>
         </w:tc>
       </w:tr>
@@ -3606,6 +2716,660 @@
                 <w:color w:val="000000" w:themeColor="text1"/>
               </w:rPr>
             </w:pPr>
+            <w:r>
+              <w:rPr>
+                <w:color w:val="000000" w:themeColor="text1"/>
+              </w:rPr>
+              <w:t xml:space="preserve">  </w:t>
+            </w:r>
+          </w:p>
+        </w:tc>
+      </w:tr>
+      <w:tr>
+        <w:trPr>
+          <w:trHeight w:val="405"/>
+        </w:trPr>
+        <w:tc>
+          <w:tcPr>
+            <w:tcW w:w="2340" w:type="dxa"/>
+            <w:tcBorders>
+              <w:top w:val="single" w:sz="6" w:space="0" w:color="000000" w:themeColor="text1"/>
+              <w:left w:val="single" w:sz="6" w:space="0" w:color="000000" w:themeColor="text1"/>
+              <w:bottom w:val="single" w:sz="6" w:space="0" w:color="000000" w:themeColor="text1"/>
+              <w:right w:val="single" w:sz="6" w:space="0" w:color="000000" w:themeColor="text1"/>
+            </w:tcBorders>
+          </w:tcPr>
+          <w:p>
+            <w:pPr>
+              <w:jc w:val="left"/>
+              <w:rPr>
+                <w:color w:val="000000" w:themeColor="text1"/>
+              </w:rPr>
+            </w:pPr>
+            <w:r>
+              <w:rPr>
+                <w:color w:val="000000" w:themeColor="text1"/>
+              </w:rPr>
+              <w:t>Exceptions</w:t>
+            </w:r>
+          </w:p>
+        </w:tc>
+        <w:tc>
+          <w:tcPr>
+            <w:tcW w:w="7020" w:type="dxa"/>
+            <w:gridSpan w:val="3"/>
+            <w:tcBorders>
+              <w:top w:val="single" w:sz="6" w:space="0" w:color="000000" w:themeColor="text1"/>
+              <w:left w:val="single" w:sz="6" w:space="0" w:color="000000" w:themeColor="text1"/>
+              <w:bottom w:val="single" w:sz="6" w:space="0" w:color="000000" w:themeColor="text1"/>
+              <w:right w:val="single" w:sz="6" w:space="0" w:color="000000" w:themeColor="text1"/>
+            </w:tcBorders>
+          </w:tcPr>
+          <w:p>
+            <w:pPr>
+              <w:pStyle w:val="ListParagraph"/>
+              <w:numPr>
+                <w:ilvl w:val="0"/>
+                <w:numId w:val="11"/>
+              </w:numPr>
+              <w:jc w:val="left"/>
+              <w:rPr>
+                <w:color w:val="000000" w:themeColor="text1"/>
+              </w:rPr>
+            </w:pPr>
+            <w:r>
+              <w:rPr>
+                <w:color w:val="000000" w:themeColor="text1"/>
+              </w:rPr>
+              <w:t>Nu exista cartea in baza de date</w:t>
+            </w:r>
+          </w:p>
+        </w:tc>
+      </w:tr>
+    </w:tbl>
+    <w:p/>
+    <w:tbl>
+      <w:tblPr>
+        <w:tblStyle w:val="TableGrid"/>
+        <w:tblW w:w="0" w:type="auto"/>
+        <w:tblLayout w:type="fixed"/>
+        <w:tblLook w:val="0000"/>
+      </w:tblPr>
+      <w:tblGrid>
+        <w:gridCol w:w="2340"/>
+        <w:gridCol w:w="2340"/>
+        <w:gridCol w:w="2340"/>
+        <w:gridCol w:w="2340"/>
+      </w:tblGrid>
+      <w:tr>
+        <w:trPr>
+          <w:trHeight w:val="405"/>
+        </w:trPr>
+        <w:tc>
+          <w:tcPr>
+            <w:tcW w:w="2340" w:type="dxa"/>
+            <w:tcBorders>
+              <w:top w:val="single" w:sz="6" w:space="0" w:color="000000" w:themeColor="text1"/>
+              <w:left w:val="single" w:sz="6" w:space="0" w:color="000000" w:themeColor="text1"/>
+              <w:bottom w:val="single" w:sz="6" w:space="0" w:color="000000" w:themeColor="text1"/>
+              <w:right w:val="single" w:sz="6" w:space="0" w:color="000000" w:themeColor="text1"/>
+            </w:tcBorders>
+          </w:tcPr>
+          <w:p>
+            <w:pPr>
+              <w:jc w:val="left"/>
+              <w:rPr>
+                <w:color w:val="000000" w:themeColor="text1"/>
+              </w:rPr>
+            </w:pPr>
+            <w:r>
+              <w:rPr>
+                <w:color w:val="000000" w:themeColor="text1"/>
+              </w:rPr>
+              <w:t>ID and name</w:t>
+            </w:r>
+          </w:p>
+        </w:tc>
+        <w:tc>
+          <w:tcPr>
+            <w:tcW w:w="7020" w:type="dxa"/>
+            <w:gridSpan w:val="3"/>
+            <w:tcBorders>
+              <w:top w:val="single" w:sz="6" w:space="0" w:color="000000" w:themeColor="text1"/>
+              <w:left w:val="single" w:sz="6" w:space="0" w:color="000000" w:themeColor="text1"/>
+              <w:bottom w:val="single" w:sz="6" w:space="0" w:color="000000" w:themeColor="text1"/>
+              <w:right w:val="single" w:sz="6" w:space="0" w:color="000000" w:themeColor="text1"/>
+            </w:tcBorders>
+          </w:tcPr>
+          <w:p>
+            <w:pPr>
+              <w:jc w:val="left"/>
+              <w:rPr>
+                <w:color w:val="000000" w:themeColor="text1"/>
+              </w:rPr>
+            </w:pPr>
+            <w:r>
+              <w:rPr>
+                <w:color w:val="000000" w:themeColor="text1"/>
+              </w:rPr>
+              <w:t>UC-5</w:t>
+            </w:r>
+            <w:r>
+              <w:rPr>
+                <w:color w:val="000000" w:themeColor="text1"/>
+              </w:rPr>
+              <w:t xml:space="preserve">: </w:t>
+            </w:r>
+            <w:r>
+              <w:rPr>
+                <w:color w:val="000000" w:themeColor="text1"/>
+              </w:rPr>
+              <w:t>Manage library system</w:t>
+            </w:r>
+          </w:p>
+        </w:tc>
+      </w:tr>
+      <w:tr>
+        <w:trPr>
+          <w:trHeight w:val="600"/>
+        </w:trPr>
+        <w:tc>
+          <w:tcPr>
+            <w:tcW w:w="2340" w:type="dxa"/>
+            <w:tcBorders>
+              <w:top w:val="single" w:sz="6" w:space="0" w:color="000000" w:themeColor="text1"/>
+              <w:left w:val="single" w:sz="6" w:space="0" w:color="000000" w:themeColor="text1"/>
+              <w:bottom w:val="single" w:sz="6" w:space="0" w:color="000000" w:themeColor="text1"/>
+              <w:right w:val="single" w:sz="6" w:space="0" w:color="000000" w:themeColor="text1"/>
+            </w:tcBorders>
+          </w:tcPr>
+          <w:p>
+            <w:pPr>
+              <w:jc w:val="left"/>
+              <w:rPr>
+                <w:color w:val="000000" w:themeColor="text1"/>
+              </w:rPr>
+            </w:pPr>
+            <w:r>
+              <w:rPr>
+                <w:color w:val="000000" w:themeColor="text1"/>
+              </w:rPr>
+              <w:t>Primary actor</w:t>
+            </w:r>
+          </w:p>
+        </w:tc>
+        <w:tc>
+          <w:tcPr>
+            <w:tcW w:w="2340" w:type="dxa"/>
+            <w:tcBorders>
+              <w:top w:val="single" w:sz="6" w:space="0" w:color="000000" w:themeColor="text1"/>
+              <w:left w:val="single" w:sz="6" w:space="0" w:color="000000" w:themeColor="text1"/>
+              <w:bottom w:val="single" w:sz="6" w:space="0" w:color="000000" w:themeColor="text1"/>
+              <w:right w:val="single" w:sz="6" w:space="0" w:color="000000" w:themeColor="text1"/>
+            </w:tcBorders>
+          </w:tcPr>
+          <w:p>
+            <w:pPr>
+              <w:jc w:val="left"/>
+              <w:rPr>
+                <w:color w:val="000000" w:themeColor="text1"/>
+              </w:rPr>
+            </w:pPr>
+            <w:r>
+              <w:rPr>
+                <w:color w:val="000000" w:themeColor="text1"/>
+              </w:rPr>
+              <w:t>Bibliotecar</w:t>
+            </w:r>
+          </w:p>
+        </w:tc>
+        <w:tc>
+          <w:tcPr>
+            <w:tcW w:w="2340" w:type="dxa"/>
+            <w:tcBorders>
+              <w:top w:val="single" w:sz="6" w:space="0" w:color="000000" w:themeColor="text1"/>
+              <w:left w:val="single" w:sz="6" w:space="0" w:color="000000" w:themeColor="text1"/>
+              <w:bottom w:val="single" w:sz="6" w:space="0" w:color="000000" w:themeColor="text1"/>
+              <w:right w:val="single" w:sz="6" w:space="0" w:color="000000" w:themeColor="text1"/>
+            </w:tcBorders>
+          </w:tcPr>
+          <w:p>
+            <w:pPr>
+              <w:jc w:val="left"/>
+              <w:rPr>
+                <w:color w:val="000000" w:themeColor="text1"/>
+              </w:rPr>
+            </w:pPr>
+            <w:r>
+              <w:rPr>
+                <w:color w:val="000000" w:themeColor="text1"/>
+              </w:rPr>
+              <w:t>Secondary actors</w:t>
+            </w:r>
+          </w:p>
+        </w:tc>
+        <w:tc>
+          <w:tcPr>
+            <w:tcW w:w="2340" w:type="dxa"/>
+            <w:tcBorders>
+              <w:top w:val="single" w:sz="6" w:space="0" w:color="000000" w:themeColor="text1"/>
+              <w:left w:val="single" w:sz="6" w:space="0" w:color="000000" w:themeColor="text1"/>
+              <w:bottom w:val="single" w:sz="6" w:space="0" w:color="000000" w:themeColor="text1"/>
+              <w:right w:val="single" w:sz="6" w:space="0" w:color="000000" w:themeColor="text1"/>
+            </w:tcBorders>
+          </w:tcPr>
+          <w:p>
+            <w:pPr>
+              <w:jc w:val="left"/>
+              <w:rPr>
+                <w:color w:val="000000" w:themeColor="text1"/>
+              </w:rPr>
+            </w:pPr>
+            <w:r>
+              <w:rPr>
+                <w:color w:val="000000" w:themeColor="text1"/>
+              </w:rPr>
+              <w:t>User</w:t>
+            </w:r>
+          </w:p>
+        </w:tc>
+      </w:tr>
+      <w:tr>
+        <w:trPr>
+          <w:trHeight w:val="405"/>
+        </w:trPr>
+        <w:tc>
+          <w:tcPr>
+            <w:tcW w:w="2340" w:type="dxa"/>
+            <w:tcBorders>
+              <w:top w:val="single" w:sz="6" w:space="0" w:color="000000" w:themeColor="text1"/>
+              <w:left w:val="single" w:sz="6" w:space="0" w:color="000000" w:themeColor="text1"/>
+              <w:bottom w:val="single" w:sz="6" w:space="0" w:color="000000" w:themeColor="text1"/>
+              <w:right w:val="single" w:sz="6" w:space="0" w:color="000000" w:themeColor="text1"/>
+            </w:tcBorders>
+          </w:tcPr>
+          <w:p>
+            <w:pPr>
+              <w:jc w:val="left"/>
+              <w:rPr>
+                <w:color w:val="000000" w:themeColor="text1"/>
+              </w:rPr>
+            </w:pPr>
+            <w:r>
+              <w:rPr>
+                <w:color w:val="000000" w:themeColor="text1"/>
+              </w:rPr>
+              <w:t>Description</w:t>
+            </w:r>
+          </w:p>
+        </w:tc>
+        <w:tc>
+          <w:tcPr>
+            <w:tcW w:w="7020" w:type="dxa"/>
+            <w:gridSpan w:val="3"/>
+            <w:tcBorders>
+              <w:top w:val="single" w:sz="6" w:space="0" w:color="000000" w:themeColor="text1"/>
+              <w:left w:val="single" w:sz="6" w:space="0" w:color="000000" w:themeColor="text1"/>
+              <w:bottom w:val="single" w:sz="6" w:space="0" w:color="000000" w:themeColor="text1"/>
+              <w:right w:val="single" w:sz="6" w:space="0" w:color="000000" w:themeColor="text1"/>
+            </w:tcBorders>
+          </w:tcPr>
+          <w:p>
+            <w:pPr>
+              <w:jc w:val="left"/>
+              <w:rPr>
+                <w:color w:val="000000" w:themeColor="text1"/>
+              </w:rPr>
+            </w:pPr>
+            <w:r>
+              <w:rPr>
+                <w:color w:val="000000" w:themeColor="text1"/>
+              </w:rPr>
+              <w:t>Bibliotecarul poate modifica cartile din sistem, fie ca sterge una existenta, fie ca adauga o carte noua</w:t>
+            </w:r>
+          </w:p>
+        </w:tc>
+      </w:tr>
+      <w:tr>
+        <w:trPr>
+          <w:trHeight w:val="405"/>
+        </w:trPr>
+        <w:tc>
+          <w:tcPr>
+            <w:tcW w:w="2340" w:type="dxa"/>
+            <w:tcBorders>
+              <w:top w:val="single" w:sz="6" w:space="0" w:color="000000" w:themeColor="text1"/>
+              <w:left w:val="single" w:sz="6" w:space="0" w:color="000000" w:themeColor="text1"/>
+              <w:bottom w:val="single" w:sz="6" w:space="0" w:color="000000" w:themeColor="text1"/>
+              <w:right w:val="single" w:sz="6" w:space="0" w:color="000000" w:themeColor="text1"/>
+            </w:tcBorders>
+          </w:tcPr>
+          <w:p>
+            <w:pPr>
+              <w:jc w:val="left"/>
+              <w:rPr>
+                <w:color w:val="000000" w:themeColor="text1"/>
+              </w:rPr>
+            </w:pPr>
+            <w:r>
+              <w:rPr>
+                <w:color w:val="000000" w:themeColor="text1"/>
+              </w:rPr>
+              <w:t>Trigger</w:t>
+            </w:r>
+          </w:p>
+        </w:tc>
+        <w:tc>
+          <w:tcPr>
+            <w:tcW w:w="7020" w:type="dxa"/>
+            <w:gridSpan w:val="3"/>
+            <w:tcBorders>
+              <w:top w:val="single" w:sz="6" w:space="0" w:color="000000" w:themeColor="text1"/>
+              <w:left w:val="single" w:sz="6" w:space="0" w:color="000000" w:themeColor="text1"/>
+              <w:bottom w:val="single" w:sz="6" w:space="0" w:color="000000" w:themeColor="text1"/>
+              <w:right w:val="single" w:sz="6" w:space="0" w:color="000000" w:themeColor="text1"/>
+            </w:tcBorders>
+          </w:tcPr>
+          <w:p>
+            <w:pPr>
+              <w:jc w:val="left"/>
+              <w:rPr>
+                <w:color w:val="000000" w:themeColor="text1"/>
+              </w:rPr>
+            </w:pPr>
+            <w:r>
+              <w:rPr>
+                <w:color w:val="000000" w:themeColor="text1"/>
+              </w:rPr>
+              <w:t>Bibliotecarul vrea sa adauge sau sa stearga o carte</w:t>
+            </w:r>
+          </w:p>
+        </w:tc>
+      </w:tr>
+      <w:tr>
+        <w:trPr>
+          <w:trHeight w:val="405"/>
+        </w:trPr>
+        <w:tc>
+          <w:tcPr>
+            <w:tcW w:w="2340" w:type="dxa"/>
+            <w:tcBorders>
+              <w:top w:val="single" w:sz="6" w:space="0" w:color="000000" w:themeColor="text1"/>
+              <w:left w:val="single" w:sz="6" w:space="0" w:color="000000" w:themeColor="text1"/>
+              <w:bottom w:val="single" w:sz="6" w:space="0" w:color="000000" w:themeColor="text1"/>
+              <w:right w:val="single" w:sz="6" w:space="0" w:color="000000" w:themeColor="text1"/>
+            </w:tcBorders>
+          </w:tcPr>
+          <w:p>
+            <w:pPr>
+              <w:jc w:val="left"/>
+              <w:rPr>
+                <w:color w:val="000000" w:themeColor="text1"/>
+              </w:rPr>
+            </w:pPr>
+            <w:r>
+              <w:rPr>
+                <w:color w:val="000000" w:themeColor="text1"/>
+              </w:rPr>
+              <w:t>Preconditions</w:t>
+            </w:r>
+          </w:p>
+        </w:tc>
+        <w:tc>
+          <w:tcPr>
+            <w:tcW w:w="7020" w:type="dxa"/>
+            <w:gridSpan w:val="3"/>
+            <w:tcBorders>
+              <w:top w:val="single" w:sz="6" w:space="0" w:color="000000" w:themeColor="text1"/>
+              <w:left w:val="single" w:sz="6" w:space="0" w:color="000000" w:themeColor="text1"/>
+              <w:bottom w:val="single" w:sz="6" w:space="0" w:color="000000" w:themeColor="text1"/>
+              <w:right w:val="single" w:sz="6" w:space="0" w:color="000000" w:themeColor="text1"/>
+            </w:tcBorders>
+          </w:tcPr>
+          <w:p>
+            <w:pPr>
+              <w:jc w:val="left"/>
+              <w:rPr>
+                <w:color w:val="000000" w:themeColor="text1"/>
+              </w:rPr>
+            </w:pPr>
+            <w:r>
+              <w:rPr>
+                <w:color w:val="000000" w:themeColor="text1"/>
+              </w:rPr>
+              <w:t>PRE-1:Bibliotecarul sa fie logat</w:t>
+            </w:r>
+          </w:p>
+          <w:p>
+            <w:pPr>
+              <w:jc w:val="left"/>
+              <w:rPr>
+                <w:color w:val="000000" w:themeColor="text1"/>
+              </w:rPr>
+            </w:pPr>
+            <w:r>
+              <w:rPr>
+                <w:color w:val="000000" w:themeColor="text1"/>
+              </w:rPr>
+              <w:t>PRE-2: Cartea pe care vrea sa o resituie sa fie imprumutata</w:t>
+            </w:r>
+          </w:p>
+        </w:tc>
+      </w:tr>
+      <w:tr>
+        <w:trPr>
+          <w:trHeight w:val="405"/>
+        </w:trPr>
+        <w:tc>
+          <w:tcPr>
+            <w:tcW w:w="2340" w:type="dxa"/>
+            <w:tcBorders>
+              <w:top w:val="single" w:sz="6" w:space="0" w:color="000000" w:themeColor="text1"/>
+              <w:left w:val="single" w:sz="6" w:space="0" w:color="000000" w:themeColor="text1"/>
+              <w:bottom w:val="single" w:sz="6" w:space="0" w:color="000000" w:themeColor="text1"/>
+              <w:right w:val="single" w:sz="6" w:space="0" w:color="000000" w:themeColor="text1"/>
+            </w:tcBorders>
+          </w:tcPr>
+          <w:p>
+            <w:pPr>
+              <w:jc w:val="left"/>
+              <w:rPr>
+                <w:color w:val="000000" w:themeColor="text1"/>
+              </w:rPr>
+            </w:pPr>
+            <w:r>
+              <w:rPr>
+                <w:color w:val="000000" w:themeColor="text1"/>
+              </w:rPr>
+              <w:t>Postconditions</w:t>
+            </w:r>
+          </w:p>
+        </w:tc>
+        <w:tc>
+          <w:tcPr>
+            <w:tcW w:w="7020" w:type="dxa"/>
+            <w:gridSpan w:val="3"/>
+            <w:tcBorders>
+              <w:top w:val="single" w:sz="6" w:space="0" w:color="000000" w:themeColor="text1"/>
+              <w:left w:val="single" w:sz="6" w:space="0" w:color="000000" w:themeColor="text1"/>
+              <w:bottom w:val="single" w:sz="6" w:space="0" w:color="000000" w:themeColor="text1"/>
+              <w:right w:val="single" w:sz="6" w:space="0" w:color="000000" w:themeColor="text1"/>
+            </w:tcBorders>
+          </w:tcPr>
+          <w:p>
+            <w:pPr>
+              <w:jc w:val="left"/>
+              <w:rPr>
+                <w:color w:val="000000" w:themeColor="text1"/>
+              </w:rPr>
+            </w:pPr>
+            <w:r>
+              <w:rPr>
+                <w:color w:val="000000" w:themeColor="text1"/>
+              </w:rPr>
+              <w:t xml:space="preserve">POST-1: </w:t>
+            </w:r>
+            <w:r>
+              <w:rPr>
+                <w:color w:val="000000" w:themeColor="text1"/>
+              </w:rPr>
+              <w:t>Se modifca cartile disonibile pentru users</w:t>
+            </w:r>
+          </w:p>
+        </w:tc>
+      </w:tr>
+      <w:tr>
+        <w:trPr>
+          <w:trHeight w:val="405"/>
+        </w:trPr>
+        <w:tc>
+          <w:tcPr>
+            <w:tcW w:w="2340" w:type="dxa"/>
+            <w:tcBorders>
+              <w:top w:val="single" w:sz="6" w:space="0" w:color="000000" w:themeColor="text1"/>
+              <w:left w:val="single" w:sz="6" w:space="0" w:color="000000" w:themeColor="text1"/>
+              <w:bottom w:val="single" w:sz="6" w:space="0" w:color="000000" w:themeColor="text1"/>
+              <w:right w:val="single" w:sz="6" w:space="0" w:color="000000" w:themeColor="text1"/>
+            </w:tcBorders>
+          </w:tcPr>
+          <w:p>
+            <w:pPr>
+              <w:jc w:val="left"/>
+              <w:rPr>
+                <w:color w:val="000000" w:themeColor="text1"/>
+              </w:rPr>
+            </w:pPr>
+            <w:r>
+              <w:rPr>
+                <w:color w:val="000000" w:themeColor="text1"/>
+              </w:rPr>
+              <w:t>Normal flow</w:t>
+            </w:r>
+          </w:p>
+        </w:tc>
+        <w:tc>
+          <w:tcPr>
+            <w:tcW w:w="7020" w:type="dxa"/>
+            <w:gridSpan w:val="3"/>
+            <w:tcBorders>
+              <w:top w:val="single" w:sz="6" w:space="0" w:color="000000" w:themeColor="text1"/>
+              <w:left w:val="single" w:sz="6" w:space="0" w:color="000000" w:themeColor="text1"/>
+              <w:bottom w:val="single" w:sz="6" w:space="0" w:color="000000" w:themeColor="text1"/>
+              <w:right w:val="single" w:sz="6" w:space="0" w:color="000000" w:themeColor="text1"/>
+            </w:tcBorders>
+          </w:tcPr>
+          <w:p>
+            <w:pPr>
+              <w:pStyle w:val="ListParagraph"/>
+              <w:numPr>
+                <w:ilvl w:val="0"/>
+                <w:numId w:val="12"/>
+              </w:numPr>
+              <w:jc w:val="left"/>
+              <w:rPr>
+                <w:color w:val="000000" w:themeColor="text1"/>
+              </w:rPr>
+            </w:pPr>
+            <w:r>
+              <w:rPr>
+                <w:color w:val="000000" w:themeColor="text1"/>
+              </w:rPr>
+              <w:t>Bibliotecarul vrea sa stearga sa sa adauge o carte</w:t>
+            </w:r>
+          </w:p>
+          <w:p>
+            <w:pPr>
+              <w:pStyle w:val="ListParagraph"/>
+              <w:numPr>
+                <w:ilvl w:val="0"/>
+                <w:numId w:val="12"/>
+              </w:numPr>
+              <w:jc w:val="left"/>
+              <w:rPr>
+                <w:color w:val="000000" w:themeColor="text1"/>
+              </w:rPr>
+            </w:pPr>
+            <w:r>
+              <w:rPr>
+                <w:color w:val="000000" w:themeColor="text1"/>
+              </w:rPr>
+              <w:t>Poate selecta o carte din tabelul deja existent</w:t>
+            </w:r>
+          </w:p>
+          <w:p>
+            <w:pPr>
+              <w:pStyle w:val="ListParagraph"/>
+              <w:numPr>
+                <w:ilvl w:val="0"/>
+                <w:numId w:val="12"/>
+              </w:numPr>
+              <w:jc w:val="left"/>
+              <w:rPr>
+                <w:color w:val="000000" w:themeColor="text1"/>
+              </w:rPr>
+            </w:pPr>
+            <w:r>
+              <w:rPr>
+                <w:color w:val="000000" w:themeColor="text1"/>
+              </w:rPr>
+              <w:t>Se hotaraste ce vrea sa faca cu ea</w:t>
+            </w:r>
+          </w:p>
+        </w:tc>
+      </w:tr>
+      <w:tr>
+        <w:trPr>
+          <w:trHeight w:val="405"/>
+        </w:trPr>
+        <w:tc>
+          <w:tcPr>
+            <w:tcW w:w="2340" w:type="dxa"/>
+            <w:tcBorders>
+              <w:top w:val="single" w:sz="6" w:space="0" w:color="000000" w:themeColor="text1"/>
+              <w:left w:val="single" w:sz="6" w:space="0" w:color="000000" w:themeColor="text1"/>
+              <w:bottom w:val="single" w:sz="6" w:space="0" w:color="000000" w:themeColor="text1"/>
+              <w:right w:val="single" w:sz="6" w:space="0" w:color="000000" w:themeColor="text1"/>
+            </w:tcBorders>
+          </w:tcPr>
+          <w:p>
+            <w:pPr>
+              <w:jc w:val="left"/>
+              <w:rPr>
+                <w:color w:val="000000" w:themeColor="text1"/>
+              </w:rPr>
+            </w:pPr>
+            <w:r>
+              <w:rPr>
+                <w:color w:val="000000" w:themeColor="text1"/>
+              </w:rPr>
+              <w:t>Alternative flows</w:t>
+            </w:r>
+          </w:p>
+        </w:tc>
+        <w:tc>
+          <w:tcPr>
+            <w:tcW w:w="7020" w:type="dxa"/>
+            <w:gridSpan w:val="3"/>
+            <w:tcBorders>
+              <w:top w:val="single" w:sz="6" w:space="0" w:color="000000" w:themeColor="text1"/>
+              <w:left w:val="single" w:sz="6" w:space="0" w:color="000000" w:themeColor="text1"/>
+              <w:bottom w:val="single" w:sz="6" w:space="0" w:color="000000" w:themeColor="text1"/>
+              <w:right w:val="single" w:sz="6" w:space="0" w:color="000000" w:themeColor="text1"/>
+            </w:tcBorders>
+          </w:tcPr>
+          <w:p>
+            <w:pPr>
+              <w:jc w:val="left"/>
+              <w:rPr>
+                <w:color w:val="000000" w:themeColor="text1"/>
+              </w:rPr>
+            </w:pPr>
+            <w:r>
+              <w:rPr>
+                <w:color w:val="000000" w:themeColor="text1"/>
+              </w:rPr>
+              <w:t xml:space="preserve">  </w:t>
+            </w:r>
           </w:p>
         </w:tc>
       </w:tr>
@@ -4152,6 +3916,95 @@
     </w:lvl>
   </w:abstractNum>
   <w:abstractNum w:abstractNumId="4">
+    <w:nsid w:val="2D7926CA"/>
+    <w:multiLevelType w:val="hybridMultilevel"/>
+    <w:tmpl w:val="F958451A"/>
+    <w:lvl w:ilvl="0" w:tplc="0418000F">
+      <w:start w:val="1"/>
+      <w:numFmt w:val="decimal"/>
+      <w:lvlText w:val="%1."/>
+      <w:lvlJc w:val="left"/>
+      <w:pPr>
+        <w:ind w:left="720" w:hanging="360"/>
+      </w:pPr>
+      <w:rPr>
+        <w:rFonts w:hint="default"/>
+      </w:rPr>
+    </w:lvl>
+    <w:lvl w:ilvl="1" w:tplc="04180019" w:tentative="1">
+      <w:start w:val="1"/>
+      <w:numFmt w:val="lowerLetter"/>
+      <w:lvlText w:val="%2."/>
+      <w:lvlJc w:val="left"/>
+      <w:pPr>
+        <w:ind w:left="1440" w:hanging="360"/>
+      </w:pPr>
+    </w:lvl>
+    <w:lvl w:ilvl="2" w:tplc="0418001B" w:tentative="1">
+      <w:start w:val="1"/>
+      <w:numFmt w:val="lowerRoman"/>
+      <w:lvlText w:val="%3."/>
+      <w:lvlJc w:val="right"/>
+      <w:pPr>
+        <w:ind w:left="2160" w:hanging="180"/>
+      </w:pPr>
+    </w:lvl>
+    <w:lvl w:ilvl="3" w:tplc="0418000F" w:tentative="1">
+      <w:start w:val="1"/>
+      <w:numFmt w:val="decimal"/>
+      <w:lvlText w:val="%4."/>
+      <w:lvlJc w:val="left"/>
+      <w:pPr>
+        <w:ind w:left="2880" w:hanging="360"/>
+      </w:pPr>
+    </w:lvl>
+    <w:lvl w:ilvl="4" w:tplc="04180019" w:tentative="1">
+      <w:start w:val="1"/>
+      <w:numFmt w:val="lowerLetter"/>
+      <w:lvlText w:val="%5."/>
+      <w:lvlJc w:val="left"/>
+      <w:pPr>
+        <w:ind w:left="3600" w:hanging="360"/>
+      </w:pPr>
+    </w:lvl>
+    <w:lvl w:ilvl="5" w:tplc="0418001B" w:tentative="1">
+      <w:start w:val="1"/>
+      <w:numFmt w:val="lowerRoman"/>
+      <w:lvlText w:val="%6."/>
+      <w:lvlJc w:val="right"/>
+      <w:pPr>
+        <w:ind w:left="4320" w:hanging="180"/>
+      </w:pPr>
+    </w:lvl>
+    <w:lvl w:ilvl="6" w:tplc="0418000F" w:tentative="1">
+      <w:start w:val="1"/>
+      <w:numFmt w:val="decimal"/>
+      <w:lvlText w:val="%7."/>
+      <w:lvlJc w:val="left"/>
+      <w:pPr>
+        <w:ind w:left="5040" w:hanging="360"/>
+      </w:pPr>
+    </w:lvl>
+    <w:lvl w:ilvl="7" w:tplc="04180019" w:tentative="1">
+      <w:start w:val="1"/>
+      <w:numFmt w:val="lowerLetter"/>
+      <w:lvlText w:val="%8."/>
+      <w:lvlJc w:val="left"/>
+      <w:pPr>
+        <w:ind w:left="5760" w:hanging="360"/>
+      </w:pPr>
+    </w:lvl>
+    <w:lvl w:ilvl="8" w:tplc="0418001B" w:tentative="1">
+      <w:start w:val="1"/>
+      <w:numFmt w:val="lowerRoman"/>
+      <w:lvlText w:val="%9."/>
+      <w:lvlJc w:val="right"/>
+      <w:pPr>
+        <w:ind w:left="6480" w:hanging="180"/>
+      </w:pPr>
+    </w:lvl>
+  </w:abstractNum>
+  <w:abstractNum w:abstractNumId="5">
     <w:nsid w:val="3B0E5608"/>
     <w:multiLevelType w:val="hybridMultilevel"/>
     <w:tmpl w:val="02A25C02"/>
@@ -4240,7 +4093,7 @@
       </w:pPr>
     </w:lvl>
   </w:abstractNum>
-  <w:abstractNum w:abstractNumId="5">
+  <w:abstractNum w:abstractNumId="6">
     <w:nsid w:val="3CEF66FD"/>
     <w:multiLevelType w:val="multilevel"/>
     <w:tmpl w:val="97807F24"/>
@@ -4353,7 +4206,96 @@
       </w:rPr>
     </w:lvl>
   </w:abstractNum>
-  <w:abstractNum w:abstractNumId="6">
+  <w:abstractNum w:abstractNumId="7">
+    <w:nsid w:val="3E6900EB"/>
+    <w:multiLevelType w:val="hybridMultilevel"/>
+    <w:tmpl w:val="318A0AFC"/>
+    <w:lvl w:ilvl="0" w:tplc="0418000F">
+      <w:start w:val="1"/>
+      <w:numFmt w:val="decimal"/>
+      <w:lvlText w:val="%1."/>
+      <w:lvlJc w:val="left"/>
+      <w:pPr>
+        <w:ind w:left="720" w:hanging="360"/>
+      </w:pPr>
+      <w:rPr>
+        <w:rFonts w:hint="default"/>
+      </w:rPr>
+    </w:lvl>
+    <w:lvl w:ilvl="1" w:tplc="04180019" w:tentative="1">
+      <w:start w:val="1"/>
+      <w:numFmt w:val="lowerLetter"/>
+      <w:lvlText w:val="%2."/>
+      <w:lvlJc w:val="left"/>
+      <w:pPr>
+        <w:ind w:left="1440" w:hanging="360"/>
+      </w:pPr>
+    </w:lvl>
+    <w:lvl w:ilvl="2" w:tplc="0418001B" w:tentative="1">
+      <w:start w:val="1"/>
+      <w:numFmt w:val="lowerRoman"/>
+      <w:lvlText w:val="%3."/>
+      <w:lvlJc w:val="right"/>
+      <w:pPr>
+        <w:ind w:left="2160" w:hanging="180"/>
+      </w:pPr>
+    </w:lvl>
+    <w:lvl w:ilvl="3" w:tplc="0418000F" w:tentative="1">
+      <w:start w:val="1"/>
+      <w:numFmt w:val="decimal"/>
+      <w:lvlText w:val="%4."/>
+      <w:lvlJc w:val="left"/>
+      <w:pPr>
+        <w:ind w:left="2880" w:hanging="360"/>
+      </w:pPr>
+    </w:lvl>
+    <w:lvl w:ilvl="4" w:tplc="04180019" w:tentative="1">
+      <w:start w:val="1"/>
+      <w:numFmt w:val="lowerLetter"/>
+      <w:lvlText w:val="%5."/>
+      <w:lvlJc w:val="left"/>
+      <w:pPr>
+        <w:ind w:left="3600" w:hanging="360"/>
+      </w:pPr>
+    </w:lvl>
+    <w:lvl w:ilvl="5" w:tplc="0418001B" w:tentative="1">
+      <w:start w:val="1"/>
+      <w:numFmt w:val="lowerRoman"/>
+      <w:lvlText w:val="%6."/>
+      <w:lvlJc w:val="right"/>
+      <w:pPr>
+        <w:ind w:left="4320" w:hanging="180"/>
+      </w:pPr>
+    </w:lvl>
+    <w:lvl w:ilvl="6" w:tplc="0418000F" w:tentative="1">
+      <w:start w:val="1"/>
+      <w:numFmt w:val="decimal"/>
+      <w:lvlText w:val="%7."/>
+      <w:lvlJc w:val="left"/>
+      <w:pPr>
+        <w:ind w:left="5040" w:hanging="360"/>
+      </w:pPr>
+    </w:lvl>
+    <w:lvl w:ilvl="7" w:tplc="04180019" w:tentative="1">
+      <w:start w:val="1"/>
+      <w:numFmt w:val="lowerLetter"/>
+      <w:lvlText w:val="%8."/>
+      <w:lvlJc w:val="left"/>
+      <w:pPr>
+        <w:ind w:left="5760" w:hanging="360"/>
+      </w:pPr>
+    </w:lvl>
+    <w:lvl w:ilvl="8" w:tplc="0418001B" w:tentative="1">
+      <w:start w:val="1"/>
+      <w:numFmt w:val="lowerRoman"/>
+      <w:lvlText w:val="%9."/>
+      <w:lvlJc w:val="right"/>
+      <w:pPr>
+        <w:ind w:left="6480" w:hanging="180"/>
+      </w:pPr>
+    </w:lvl>
+  </w:abstractNum>
+  <w:abstractNum w:abstractNumId="8">
     <w:nsid w:val="3F0153E7"/>
     <w:multiLevelType w:val="multilevel"/>
     <w:tmpl w:val="24F4E76C"/>
@@ -4466,7 +4408,7 @@
       </w:rPr>
     </w:lvl>
   </w:abstractNum>
-  <w:abstractNum w:abstractNumId="7">
+  <w:abstractNum w:abstractNumId="9">
     <w:nsid w:val="5133691C"/>
     <w:multiLevelType w:val="hybridMultilevel"/>
     <w:tmpl w:val="AFA0369E"/>
@@ -4555,7 +4497,96 @@
       </w:pPr>
     </w:lvl>
   </w:abstractNum>
-  <w:abstractNum w:abstractNumId="8">
+  <w:abstractNum w:abstractNumId="10">
+    <w:nsid w:val="658E5477"/>
+    <w:multiLevelType w:val="hybridMultilevel"/>
+    <w:tmpl w:val="2786C338"/>
+    <w:lvl w:ilvl="0" w:tplc="67EC3ECA">
+      <w:start w:val="1"/>
+      <w:numFmt w:val="decimal"/>
+      <w:lvlText w:val="%1."/>
+      <w:lvlJc w:val="left"/>
+      <w:pPr>
+        <w:ind w:left="1080" w:hanging="360"/>
+      </w:pPr>
+      <w:rPr>
+        <w:rFonts w:hint="default"/>
+      </w:rPr>
+    </w:lvl>
+    <w:lvl w:ilvl="1" w:tplc="04180019" w:tentative="1">
+      <w:start w:val="1"/>
+      <w:numFmt w:val="lowerLetter"/>
+      <w:lvlText w:val="%2."/>
+      <w:lvlJc w:val="left"/>
+      <w:pPr>
+        <w:ind w:left="1800" w:hanging="360"/>
+      </w:pPr>
+    </w:lvl>
+    <w:lvl w:ilvl="2" w:tplc="0418001B" w:tentative="1">
+      <w:start w:val="1"/>
+      <w:numFmt w:val="lowerRoman"/>
+      <w:lvlText w:val="%3."/>
+      <w:lvlJc w:val="right"/>
+      <w:pPr>
+        <w:ind w:left="2520" w:hanging="180"/>
+      </w:pPr>
+    </w:lvl>
+    <w:lvl w:ilvl="3" w:tplc="0418000F" w:tentative="1">
+      <w:start w:val="1"/>
+      <w:numFmt w:val="decimal"/>
+      <w:lvlText w:val="%4."/>
+      <w:lvlJc w:val="left"/>
+      <w:pPr>
+        <w:ind w:left="3240" w:hanging="360"/>
+      </w:pPr>
+    </w:lvl>
+    <w:lvl w:ilvl="4" w:tplc="04180019" w:tentative="1">
+      <w:start w:val="1"/>
+      <w:numFmt w:val="lowerLetter"/>
+      <w:lvlText w:val="%5."/>
+      <w:lvlJc w:val="left"/>
+      <w:pPr>
+        <w:ind w:left="3960" w:hanging="360"/>
+      </w:pPr>
+    </w:lvl>
+    <w:lvl w:ilvl="5" w:tplc="0418001B" w:tentative="1">
+      <w:start w:val="1"/>
+      <w:numFmt w:val="lowerRoman"/>
+      <w:lvlText w:val="%6."/>
+      <w:lvlJc w:val="right"/>
+      <w:pPr>
+        <w:ind w:left="4680" w:hanging="180"/>
+      </w:pPr>
+    </w:lvl>
+    <w:lvl w:ilvl="6" w:tplc="0418000F" w:tentative="1">
+      <w:start w:val="1"/>
+      <w:numFmt w:val="decimal"/>
+      <w:lvlText w:val="%7."/>
+      <w:lvlJc w:val="left"/>
+      <w:pPr>
+        <w:ind w:left="5400" w:hanging="360"/>
+      </w:pPr>
+    </w:lvl>
+    <w:lvl w:ilvl="7" w:tplc="04180019" w:tentative="1">
+      <w:start w:val="1"/>
+      <w:numFmt w:val="lowerLetter"/>
+      <w:lvlText w:val="%8."/>
+      <w:lvlJc w:val="left"/>
+      <w:pPr>
+        <w:ind w:left="6120" w:hanging="360"/>
+      </w:pPr>
+    </w:lvl>
+    <w:lvl w:ilvl="8" w:tplc="0418001B" w:tentative="1">
+      <w:start w:val="1"/>
+      <w:numFmt w:val="lowerRoman"/>
+      <w:lvlText w:val="%9."/>
+      <w:lvlJc w:val="right"/>
+      <w:pPr>
+        <w:ind w:left="6840" w:hanging="180"/>
+      </w:pPr>
+    </w:lvl>
+  </w:abstractNum>
+  <w:abstractNum w:abstractNumId="11">
     <w:nsid w:val="71274141"/>
     <w:multiLevelType w:val="hybridMultilevel"/>
     <w:tmpl w:val="F958451A"/>
@@ -4648,7 +4679,7 @@
     <w:abstractNumId w:val="1"/>
   </w:num>
   <w:num w:numId="2">
-    <w:abstractNumId w:val="5"/>
+    <w:abstractNumId w:val="6"/>
   </w:num>
   <w:num w:numId="3">
     <w:abstractNumId w:val="0"/>
@@ -4657,19 +4688,28 @@
     <w:abstractNumId w:val="2"/>
   </w:num>
   <w:num w:numId="5">
-    <w:abstractNumId w:val="6"/>
+    <w:abstractNumId w:val="8"/>
   </w:num>
   <w:num w:numId="6">
-    <w:abstractNumId w:val="4"/>
+    <w:abstractNumId w:val="5"/>
   </w:num>
   <w:num w:numId="7">
-    <w:abstractNumId w:val="8"/>
+    <w:abstractNumId w:val="11"/>
   </w:num>
   <w:num w:numId="8">
-    <w:abstractNumId w:val="7"/>
+    <w:abstractNumId w:val="9"/>
   </w:num>
   <w:num w:numId="9">
     <w:abstractNumId w:val="3"/>
+  </w:num>
+  <w:num w:numId="10">
+    <w:abstractNumId w:val="4"/>
+  </w:num>
+  <w:num w:numId="11">
+    <w:abstractNumId w:val="7"/>
+  </w:num>
+  <w:num w:numId="12">
+    <w:abstractNumId w:val="10"/>
   </w:num>
 </w:numbering>
 </file>
@@ -4682,7 +4722,7 @@
         <w:rFonts w:ascii="Arial" w:eastAsia="Arial" w:hAnsi="Arial" w:cs="Arial"/>
         <w:sz w:val="22"/>
         <w:szCs w:val="22"/>
-        <w:lang w:eastAsia="en-US" w:bidi="ar-SA"/>
+        <w:lang w:val="ro-RO" w:eastAsia="en-US" w:bidi="ar-SA"/>
       </w:rPr>
     </w:rPrDefault>
     <w:pPrDefault>

</xml_diff>